<commit_message>
starting to update outline
</commit_message>
<xml_diff>
--- a/doc/MatMeth.docx
+++ b/doc/MatMeth.docx
@@ -4,24 +4,10 @@
   <w:body>
     <w:p>
       <w:pPr>
-        <w:pStyle w:val="Title"/>
-      </w:pPr>
-      <w:r>
-        <w:t xml:space="preserve">Material</w:t>
-      </w:r>
-      <w:r>
-        <w:t xml:space="preserve"> </w:t>
-      </w:r>
-      <w:r>
-        <w:t xml:space="preserve">Methods</w:t>
-      </w:r>
-    </w:p>
-    <w:p>
-      <w:pPr>
         <w:pStyle w:val="Date"/>
       </w:pPr>
       <w:r>
-        <w:t xml:space="preserve">2020-03-08</w:t>
+        <w:t xml:space="preserve">2020-04-16</w:t>
       </w:r>
     </w:p>
     <w:sdt>
@@ -54,8 +40,26 @@
       <w:pPr>
         <w:pStyle w:val="Heading1"/>
       </w:pPr>
-      <w:bookmarkStart w:id="21" w:name="mouse-husbandry"/>
+      <w:bookmarkStart w:id="21" w:name="material-methods-draft-v1"/>
       <w:bookmarkEnd w:id="21"/>
+      <w:r>
+        <w:t xml:space="preserve">Material Methods Draft v1</w:t>
+      </w:r>
+    </w:p>
+    <w:p>
+      <w:pPr>
+        <w:pStyle w:val="FirstParagraph"/>
+      </w:pPr>
+      <w:r>
+        <w:t xml:space="preserve">ToDo; Bret’s suggestion for moving thing to Mat and Methods</w:t>
+      </w:r>
+    </w:p>
+    <w:p>
+      <w:pPr>
+        <w:pStyle w:val="Heading2"/>
+      </w:pPr>
+      <w:bookmarkStart w:id="22" w:name="mouse-husbandry"/>
+      <w:bookmarkEnd w:id="22"/>
       <w:r>
         <w:t xml:space="preserve">Mouse Husbandry</w:t>
       </w:r>
@@ -94,7 +98,7 @@
       <w:r>
         <w:t xml:space="preserve">strains PWD/PhJ, PERC/Eij, WSB/EiJ, LEWE/EiJ, MSM/MsJ, MOLF/EiJ, CAST/EiJ, CZECHII/EiJ were purchased from Jackson labs (Maine, USA). The strains of KAZ/TUA, TOM/TUA, AST/TUA, and HMI/TUA were generated from frozen embryos purchased from Biological Resource Center (BRC) at Riken (Ibaraki, Japan). (</w:t>
       </w:r>
-      <w:hyperlink r:id="rId22">
+      <w:hyperlink r:id="rId23">
         <w:r>
           <w:rPr>
             <w:rStyle w:val="Hyperlink"/>
@@ -141,7 +145,7 @@
       <w:r>
         <w:t xml:space="preserve">SPRET/EiJ were purchased from Jackson labs (</w:t>
       </w:r>
-      <w:hyperlink r:id="rId23">
+      <w:hyperlink r:id="rId24">
         <w:r>
           <w:rPr>
             <w:rStyle w:val="Hyperlink"/>
@@ -218,10 +222,10 @@
     </w:p>
     <w:p>
       <w:pPr>
-        <w:pStyle w:val="Heading1"/>
-      </w:pPr>
-      <w:bookmarkStart w:id="24" w:name="tissue-collection-and-immunohistochemistry"/>
-      <w:bookmarkEnd w:id="24"/>
+        <w:pStyle w:val="Heading2"/>
+      </w:pPr>
+      <w:bookmarkStart w:id="25" w:name="tissue-collection-and-immunohistochemistry"/>
+      <w:bookmarkEnd w:id="25"/>
       <w:r>
         <w:t xml:space="preserve">Tissue Collection and Immunohistochemistry</w:t>
       </w:r>
@@ -319,10 +323,10 @@
     </w:p>
     <w:p>
       <w:pPr>
-        <w:pStyle w:val="Heading1"/>
-      </w:pPr>
-      <w:bookmarkStart w:id="25" w:name="image-processing"/>
-      <w:bookmarkEnd w:id="25"/>
+        <w:pStyle w:val="Heading2"/>
+      </w:pPr>
+      <w:bookmarkStart w:id="26" w:name="image-processing"/>
+      <w:bookmarkEnd w:id="26"/>
       <w:r>
         <w:t xml:space="preserve">Image Processing</w:t>
       </w:r>
@@ -480,16 +484,7 @@
         <w:t xml:space="preserve"> </w:t>
       </w:r>
       <w:r>
-        <w:t xml:space="preserve">(</w:t>
-      </w:r>
-      <w:r>
-        <w:rPr>
-          <w:b/>
-        </w:rPr>
-        <w:t xml:space="preserve">???</w:t>
-      </w:r>
-      <w:r>
-        <w:t xml:space="preserve">)</w:t>
+        <w:t xml:space="preserve">(Peterson, Miller, and Payseur 2019)</w:t>
       </w:r>
     </w:p>
     <w:p>
@@ -510,10 +505,10 @@
     </w:p>
     <w:p>
       <w:pPr>
-        <w:pStyle w:val="Heading1"/>
-      </w:pPr>
-      <w:bookmarkStart w:id="26" w:name="statisical-analysis"/>
-      <w:bookmarkEnd w:id="26"/>
+        <w:pStyle w:val="Heading2"/>
+      </w:pPr>
+      <w:bookmarkStart w:id="27" w:name="statisical-analysis"/>
+      <w:bookmarkEnd w:id="27"/>
       <w:r>
         <w:t xml:space="preserve">Statisical Analysis</w:t>
       </w:r>
@@ -536,7 +531,17 @@
     </w:p>
     <w:p>
       <w:pPr>
-        <w:pStyle w:val="BodyText"/>
+        <w:pStyle w:val="Heading3"/>
+      </w:pPr>
+      <w:bookmarkStart w:id="28" w:name="models"/>
+      <w:bookmarkEnd w:id="28"/>
+      <w:r>
+        <w:t xml:space="preserve">Models</w:t>
+      </w:r>
+    </w:p>
+    <w:p>
+      <w:pPr>
+        <w:pStyle w:val="FirstParagraph"/>
       </w:pPr>
       <w:r>
         <w:rPr>
@@ -1288,17 +1293,76 @@
     </w:p>
     <w:p>
       <w:pPr>
-        <w:pStyle w:val="Heading3"/>
-      </w:pPr>
-      <w:bookmarkStart w:id="27" w:name="single-bivalent-charaecterization"/>
-      <w:bookmarkEnd w:id="27"/>
+        <w:pStyle w:val="Heading2"/>
+      </w:pPr>
+      <w:bookmarkStart w:id="29" w:name="single-bivalent-charaecterization"/>
+      <w:bookmarkEnd w:id="29"/>
       <w:r>
         <w:t xml:space="preserve">Single bivalent charaecterization</w:t>
       </w:r>
     </w:p>
     <w:p>
       <w:pPr>
-        <w:pStyle w:val="Compact"/>
+        <w:pStyle w:val="FirstParagraph"/>
+      </w:pPr>
+      <w:r>
+        <w:rPr>
+          <w:b/>
+        </w:rPr>
+        <w:t xml:space="preserve">For SC based metric</w:t>
+      </w:r>
+    </w:p>
+    <w:p>
+      <w:pPr>
+        <w:numPr>
+          <w:numId w:val="1001"/>
+          <w:ilvl w:val="0"/>
+        </w:numPr>
+      </w:pPr>
+      <w:r>
+        <w:t xml:space="preserve">To account for confounding effects of sex chromosomes from pooled samples of bivalents, we considered a reduced dataset including only bivalents with SC lengths below the 2nd quartile (for SC length) in each cell. This dataset included the four or five shortest bivalents and excluded the X bivalent in oocytes. A total of 678 – 678</w:t>
+      </w:r>
+      <w:r>
+        <w:t xml:space="preserve"> </w:t>
+      </w:r>
+      <w:r>
+        <w:t xml:space="preserve">‘</w:t>
+      </w:r>
+      <w:r>
+        <w:t xml:space="preserve">short</w:t>
+      </w:r>
+      <w:r>
+        <w:t xml:space="preserve">’</w:t>
+      </w:r>
+      <w:r>
+        <w:t xml:space="preserve"> </w:t>
+      </w:r>
+      <w:r>
+        <w:t xml:space="preserve">bivalents were isolated from 103 – 103 oocytes and 37 – 37 spermatocytes. Although this smaller dataset has decreased power, it offers a more comparable set of single bivalents to compare between the sexes.</w:t>
+      </w:r>
+    </w:p>
+    <w:p>
+      <w:pPr>
+        <w:numPr>
+          <w:numId w:val="1001"/>
+          <w:ilvl w:val="0"/>
+        </w:numPr>
+      </w:pPr>
+      <w:r>
+        <w:t xml:space="preserve">As an additional metric of chromatin compaction, we computed the total (summed) SC length of all bivalents for single cells, using the image analysis algorithm of</w:t>
+      </w:r>
+      <w:r>
+        <w:t xml:space="preserve"> </w:t>
+      </w:r>
+      <w:r>
+        <w:t xml:space="preserve">(Wang et al. 2019)</w:t>
+      </w:r>
+      <w:r>
+        <w:t xml:space="preserve">. Mouse means were calculated from cell-wide total SC lengths in 2,984 – 2984 out of 3,680 – 3680 cells with MLH1 counts (Figure X).</w:t>
+      </w:r>
+    </w:p>
+    <w:p>
+      <w:pPr>
         <w:numPr>
           <w:numId w:val="1001"/>
           <w:ilvl w:val="0"/>
@@ -1374,6 +1438,360 @@
         <w:rPr>
           <w:b/>
         </w:rPr>
+        <w:t xml:space="preserve">SC Length model</w:t>
+      </w:r>
+    </w:p>
+    <w:p>
+      <w:pPr>
+        <w:numPr>
+          <w:numId w:val="1003"/>
+          <w:ilvl w:val="0"/>
+        </w:numPr>
+      </w:pPr>
+      <w:r>
+        <w:rPr>
+          <w:b/>
+        </w:rPr>
+        <w:t xml:space="preserve">Linear model M1</w:t>
+      </w:r>
+      <w:r>
+        <w:rPr>
+          <w:b/>
+        </w:rPr>
+        <w:t xml:space="preserve"> </w:t>
+      </w:r>
+    </w:p>
+    <w:p>
+      <w:pPr>
+        <w:pStyle w:val="BodyText"/>
+      </w:pPr>
+      <m:oMathPara>
+        <m:oMathParaPr>
+          <m:jc m:val="center"/>
+        </m:oMathParaPr>
+        <m:oMath>
+          <m:r>
+            <m:t>m</m:t>
+          </m:r>
+          <m:r>
+            <m:t>o</m:t>
+          </m:r>
+          <m:r>
+            <m:t>u</m:t>
+          </m:r>
+          <m:r>
+            <m:t>s</m:t>
+          </m:r>
+          <m:r>
+            <m:t>e</m:t>
+          </m:r>
+          <m:r>
+            <m:t> </m:t>
+          </m:r>
+          <m:r>
+            <m:t>a</m:t>
+          </m:r>
+          <m:r>
+            <m:t>v</m:t>
+          </m:r>
+          <m:r>
+            <m:t>e</m:t>
+          </m:r>
+          <m:r>
+            <m:t>r</m:t>
+          </m:r>
+          <m:r>
+            <m:t>a</m:t>
+          </m:r>
+          <m:r>
+            <m:t>g</m:t>
+          </m:r>
+          <m:r>
+            <m:t>e</m:t>
+          </m:r>
+          <m:r>
+            <m:t> </m:t>
+          </m:r>
+          <m:r>
+            <m:t>b</m:t>
+          </m:r>
+          <m:r>
+            <m:t>i</m:t>
+          </m:r>
+          <m:r>
+            <m:t>v</m:t>
+          </m:r>
+          <m:r>
+            <m:t>a</m:t>
+          </m:r>
+          <m:r>
+            <m:t>l</m:t>
+          </m:r>
+          <m:r>
+            <m:t>e</m:t>
+          </m:r>
+          <m:r>
+            <m:t>n</m:t>
+          </m:r>
+          <m:r>
+            <m:t>t</m:t>
+          </m:r>
+          <m:r>
+            <m:t>m</m:t>
+          </m:r>
+          <m:r>
+            <m:t>e</m:t>
+          </m:r>
+          <m:r>
+            <m:t>t</m:t>
+          </m:r>
+          <m:r>
+            <m:t>r</m:t>
+          </m:r>
+          <m:r>
+            <m:t>i</m:t>
+          </m:r>
+          <m:r>
+            <m:t>c</m:t>
+          </m:r>
+          <m:r>
+            <m:t> </m:t>
+          </m:r>
+          <m:r>
+            <m:t>=</m:t>
+          </m:r>
+          <m:r>
+            <m:t> </m:t>
+          </m:r>
+          <m:r>
+            <m:t>s</m:t>
+          </m:r>
+          <m:r>
+            <m:t>u</m:t>
+          </m:r>
+          <m:r>
+            <m:t>b</m:t>
+          </m:r>
+          <m:r>
+            <m:t>s</m:t>
+          </m:r>
+          <m:r>
+            <m:t>p</m:t>
+          </m:r>
+          <m:r>
+            <m:t>*</m:t>
+          </m:r>
+          <m:r>
+            <m:t>s</m:t>
+          </m:r>
+          <m:r>
+            <m:t>t</m:t>
+          </m:r>
+          <m:r>
+            <m:t>r</m:t>
+          </m:r>
+          <m:r>
+            <m:t>a</m:t>
+          </m:r>
+          <m:r>
+            <m:t>i</m:t>
+          </m:r>
+          <m:r>
+            <m:t>n</m:t>
+          </m:r>
+          <m:r>
+            <m:t>+</m:t>
+          </m:r>
+          <m:r>
+            <m:t>ε</m:t>
+          </m:r>
+        </m:oMath>
+      </m:oMathPara>
+    </w:p>
+    <w:p>
+      <w:pPr>
+        <w:numPr>
+          <w:numId w:val="1003"/>
+          <w:ilvl w:val="0"/>
+        </w:numPr>
+      </w:pPr>
+      <w:r>
+        <w:rPr>
+          <w:b/>
+        </w:rPr>
+        <w:t xml:space="preserve">Linear model M2</w:t>
+      </w:r>
+      <w:r>
+        <w:rPr>
+          <w:b/>
+        </w:rPr>
+        <w:t xml:space="preserve"> </w:t>
+      </w:r>
+    </w:p>
+    <w:p>
+      <w:pPr>
+        <w:pStyle w:val="BodyText"/>
+      </w:pPr>
+      <m:oMathPara>
+        <m:oMathParaPr>
+          <m:jc m:val="center"/>
+        </m:oMathParaPr>
+        <m:oMath>
+          <m:r>
+            <m:t>m</m:t>
+          </m:r>
+          <m:r>
+            <m:t>o</m:t>
+          </m:r>
+          <m:r>
+            <m:t>u</m:t>
+          </m:r>
+          <m:r>
+            <m:t>s</m:t>
+          </m:r>
+          <m:r>
+            <m:t>e</m:t>
+          </m:r>
+          <m:r>
+            <m:t> </m:t>
+          </m:r>
+          <m:r>
+            <m:t>a</m:t>
+          </m:r>
+          <m:r>
+            <m:t>v</m:t>
+          </m:r>
+          <m:r>
+            <m:t>e</m:t>
+          </m:r>
+          <m:r>
+            <m:t>r</m:t>
+          </m:r>
+          <m:r>
+            <m:t>a</m:t>
+          </m:r>
+          <m:r>
+            <m:t>g</m:t>
+          </m:r>
+          <m:r>
+            <m:t>e</m:t>
+          </m:r>
+          <m:r>
+            <m:t> </m:t>
+          </m:r>
+          <m:r>
+            <m:t>b</m:t>
+          </m:r>
+          <m:r>
+            <m:t>i</m:t>
+          </m:r>
+          <m:r>
+            <m:t>v</m:t>
+          </m:r>
+          <m:r>
+            <m:t>a</m:t>
+          </m:r>
+          <m:r>
+            <m:t>l</m:t>
+          </m:r>
+          <m:r>
+            <m:t>e</m:t>
+          </m:r>
+          <m:r>
+            <m:t>n</m:t>
+          </m:r>
+          <m:r>
+            <m:t>t</m:t>
+          </m:r>
+          <m:r>
+            <m:t>m</m:t>
+          </m:r>
+          <m:r>
+            <m:t>e</m:t>
+          </m:r>
+          <m:r>
+            <m:t>t</m:t>
+          </m:r>
+          <m:r>
+            <m:t>r</m:t>
+          </m:r>
+          <m:r>
+            <m:t>i</m:t>
+          </m:r>
+          <m:r>
+            <m:t>c</m:t>
+          </m:r>
+          <m:r>
+            <m:t> </m:t>
+          </m:r>
+          <m:r>
+            <m:t>=</m:t>
+          </m:r>
+          <m:r>
+            <m:t> </m:t>
+          </m:r>
+          <m:r>
+            <m:t>s</m:t>
+          </m:r>
+          <m:r>
+            <m:t>t</m:t>
+          </m:r>
+          <m:r>
+            <m:t>r</m:t>
+          </m:r>
+          <m:r>
+            <m:t>a</m:t>
+          </m:r>
+          <m:r>
+            <m:t>i</m:t>
+          </m:r>
+          <m:r>
+            <m:t>n</m:t>
+          </m:r>
+          <m:r>
+            <m:t>+</m:t>
+          </m:r>
+          <m:r>
+            <m:t>ε</m:t>
+          </m:r>
+        </m:oMath>
+      </m:oMathPara>
+    </w:p>
+    <w:p>
+      <w:pPr>
+        <w:numPr>
+          <w:numId w:val="1003"/>
+          <w:ilvl w:val="0"/>
+        </w:numPr>
+      </w:pPr>
+      <w:r>
+        <w:t xml:space="preserve">This metric is closer to measures of interference from linkage maps which are also removed from physical scales in that they measure frequencies of crossovers. Crossover interference is stronger in male specific linkage maps compared to female maps in a variety of species (ref).</w:t>
+      </w:r>
+      <w:r>
+        <w:t xml:space="preserve"> </w:t>
+      </w:r>
+      <w:r>
+        <w:rPr>
+          <w:b/>
+        </w:rPr>
+        <w:t xml:space="preserve">IFD</w:t>
+      </w:r>
+      <w:r>
+        <w:rPr>
+          <w:vertAlign w:val="superscript"/>
+          <w:b/>
+        </w:rPr>
+        <w:t xml:space="preserve">norm</w:t>
+      </w:r>
+    </w:p>
+    <w:p>
+      <w:pPr>
+        <w:pStyle w:val="FirstParagraph"/>
+      </w:pPr>
+      <w:r>
+        <w:rPr>
+          <w:b/>
+        </w:rPr>
         <w:t xml:space="preserve">CO Interferecne</w:t>
       </w:r>
     </w:p>
@@ -1401,8 +1819,8 @@
       <w:pPr>
         <w:pStyle w:val="Heading1"/>
       </w:pPr>
-      <w:bookmarkStart w:id="28" w:name="references"/>
-      <w:bookmarkEnd w:id="28"/>
+      <w:bookmarkStart w:id="30" w:name="references"/>
+      <w:bookmarkEnd w:id="30"/>
       <w:r>
         <w:t xml:space="preserve">References</w:t>
       </w:r>
@@ -1447,7 +1865,10 @@
         <w:t xml:space="preserve">Heredity</w:t>
       </w:r>
       <w:r>
-        <w:t xml:space="preserve">. Nature Publishing Group, 1–16.</w:t>
+        <w:t xml:space="preserve"> </w:t>
+      </w:r>
+      <w:r>
+        <w:t xml:space="preserve">123 (4). Nature Publishing Group: 442–57.</w:t>
       </w:r>
     </w:p>
     <w:p>
@@ -1483,7 +1904,7 @@
       <w:r>
         <w:t xml:space="preserve"> </w:t>
       </w:r>
-      <w:hyperlink r:id="rId29">
+      <w:hyperlink r:id="rId31">
         <w:r>
           <w:rPr>
             <w:rStyle w:val="Hyperlink"/>
@@ -1626,7 +2047,7 @@
     </w:lvl>
   </w:abstractNum>
   <w:abstractNum w:abstractNumId="990">
-    <w:nsid w:val="7d4a337b"/>
+    <w:nsid w:val="9caf5a0d"/>
     <w:multiLevelType w:val="multilevel"/>
     <w:lvl w:ilvl="0">
       <w:numFmt w:val="bullet"/>
@@ -1707,7 +2128,7 @@
     </w:lvl>
   </w:abstractNum>
   <w:abstractNum w:abstractNumId="991">
-    <w:nsid w:val="4dc8cccd"/>
+    <w:nsid w:val="bfdecc7f"/>
     <w:multiLevelType w:val="multilevel"/>
     <w:lvl w:ilvl="0">
       <w:numFmt w:val="bullet"/>
@@ -1797,6 +2218,9 @@
     <w:abstractNumId w:val="991"/>
   </w:num>
   <w:num w:numId="1002">
+    <w:abstractNumId w:val="991"/>
+  </w:num>
+  <w:num w:numId="1003">
     <w:abstractNumId w:val="991"/>
   </w:num>
 </w:numbering>

</xml_diff>

<commit_message>
adding in more citations
</commit_message>
<xml_diff>
--- a/doc/MatMeth.docx
+++ b/doc/MatMeth.docx
@@ -7,7 +7,7 @@
         <w:pStyle w:val="Date"/>
       </w:pPr>
       <w:r>
-        <w:t xml:space="preserve">2020-04-16</w:t>
+        <w:t xml:space="preserve">2020-04-17</w:t>
       </w:r>
     </w:p>
     <w:sdt>
@@ -56,7 +56,7 @@
     </w:p>
     <w:p>
       <w:pPr>
-        <w:pStyle w:val="Heading2"/>
+        <w:pStyle w:val="Heading3"/>
       </w:pPr>
       <w:bookmarkStart w:id="22" w:name="mouse-husbandry"/>
       <w:bookmarkEnd w:id="22"/>
@@ -211,18 +211,17 @@
         <w:t xml:space="preserve"> </w:t>
       </w:r>
       <w:r>
-        <w:t xml:space="preserve">mice sampled from Gough Island (GI)is maintained at UW Veterinary school facilities.</w:t>
-      </w:r>
-      <w:r>
-        <w:t xml:space="preserve"> </w:t>
-      </w:r>
-      <w:r>
-        <w:t xml:space="preserve">Mice were fed on dry standard breeder chow. Some strains sunflower seeds, nestlets and larger cages were added to improve fertility and litter survival. Adult mice were euthanized by CO asphyxiation. Neonate and embryonic mice were euthanized by decapitation following the protocols approved by the Institutional Animal Care and Use Committee at the University of Wisconsin-Madison. Over the course of data collection some breeding colonies mice were moved from facilities. Additionally the GI strain was kept at a separate facility. We tested for effects on mean MLH1 counts across difference mouse rooms/facilities and found no effect (Supplemental section).</w:t>
-      </w:r>
-    </w:p>
-    <w:p>
-      <w:pPr>
-        <w:pStyle w:val="Heading2"/>
+        <w:t xml:space="preserve">mice sampled from Gough Island (G) is maintained at UW Veterinary school facilities.</w:t>
+      </w:r>
+    </w:p>
+    <w:p>
+      <w:pPr>
+        <w:pStyle w:val="BodyText"/>
+      </w:pPr>
+    </w:p>
+    <w:p>
+      <w:pPr>
+        <w:pStyle w:val="Heading3"/>
       </w:pPr>
       <w:bookmarkStart w:id="25" w:name="tissue-collection-and-immunohistochemistry"/>
       <w:bookmarkEnd w:id="25"/>
@@ -247,7 +246,19 @@
         <w:t xml:space="preserve"> </w:t>
       </w:r>
       <w:r>
-        <w:t xml:space="preserve">. The majority of mice used were between 5 and 12 weeks, (supplemental table). for DMC1 spreads we targeted juvinile male mice (X ages).</w:t>
+        <w:t xml:space="preserve">. The majority of mice used were between 5 and 12 weeks for MLH1 and juvinille mice (12 to 15 days) for DMC1 spreads. The majority of oocyte tissue was collected from neonate mice between 5 to 48 hours old. Meiocyte spreads were made following</w:t>
+      </w:r>
+      <w:r>
+        <w:t xml:space="preserve"> </w:t>
+      </w:r>
+      <w:r>
+        <w:t xml:space="preserve">(Peters et al. 1997)</w:t>
+      </w:r>
+      <w:r>
+        <w:t xml:space="preserve"> </w:t>
+      </w:r>
+      <w:r>
+        <w:t xml:space="preserve">- and was similar for both gonads – adjusted for volumes. Whole testes and decapsulated overaires were incubated in 3ml or 300ul of hypotonic solution for 45min respectively. After incubation, gonads were transferred to sucrose solution for mastication. 15ul of cell slurry was transferred to 80ul of 2% PFA solution. Cells were fixed in this solution and dried in a humid chamber at room temperature overnight. The next morning, slides were treated with a photoflow wash (Kodak, cite).</w:t>
       </w:r>
     </w:p>
     <w:p>
@@ -255,7 +266,22 @@
         <w:pStyle w:val="BodyText"/>
       </w:pPr>
       <w:r>
-        <w:t xml:space="preserve">Because some strains have breeding issues, all mice some strains were kept in breeding pairs (before collecting, and aged out of the desired age range. We performed tests for effects on MLH1 counts and found no effects in the older male mice ages. (Also we tested other effects, including maternal age…)</w:t>
+        <w:t xml:space="preserve">We tested for</w:t>
+      </w:r>
+      <w:r>
+        <w:t xml:space="preserve"> </w:t>
+      </w:r>
+      <w:r>
+        <w:rPr>
+          <w:b/>
+        </w:rPr>
+        <w:t xml:space="preserve">effects</w:t>
+      </w:r>
+      <w:r>
+        <w:t xml:space="preserve"> </w:t>
+      </w:r>
+      <w:r>
+        <w:t xml:space="preserve">on mean MLH1 counts per cell; across mouse rooms, ages of mature males – and differnces between embryos and neonates. No effects were found (Supplemental section). (Supplemental table).</w:t>
       </w:r>
     </w:p>
     <w:p>
@@ -263,7 +289,10 @@
         <w:pStyle w:val="BodyText"/>
       </w:pPr>
       <w:r>
-        <w:t xml:space="preserve">The vast majority of oocyte data was collected from neonate mice between 5 to 48 hours old. This approach maintain breeding pairing and still result in prophase oocytes &lt;(cite timeline of oocytes in neonates)&gt;. . Precise staging of embryos via copulary plugs was not feasible in many of these wild derived strains due to their behavior. Embryonic samples were collected when pregnancy noted in females, embryos were staged based on (X table markers). No effect on mlh1 count due to age effects (pooled as embryo and neonate) was found (Supplemental section).</w:t>
+        <w:t xml:space="preserve"> </w:t>
+      </w:r>
+      <w:r>
+        <w:t xml:space="preserve">.</w:t>
       </w:r>
     </w:p>
     <w:p>
@@ -271,16 +300,10 @@
         <w:pStyle w:val="BodyText"/>
       </w:pPr>
       <w:r>
-        <w:t xml:space="preserve">Meiocyte spreads were made following</w:t>
-      </w:r>
-      <w:r>
-        <w:t xml:space="preserve"> </w:t>
-      </w:r>
-      <w:r>
-        <w:t xml:space="preserve">(Peters et al. 1997)</w:t>
-      </w:r>
-      <w:r>
-        <w:t xml:space="preserve">. whole testes and decapsulated overaires were incubated in 3ml or 300ul of hypotonic solution for 45min respectively.</w:t>
+        <w:rPr>
+          <w:b/>
+        </w:rPr>
+        <w:t xml:space="preserve">Staining / Immunohistochemistry</w:t>
       </w:r>
     </w:p>
     <w:p>
@@ -288,7 +311,7 @@
         <w:pStyle w:val="BodyText"/>
       </w:pPr>
       <w:r>
-        <w:t xml:space="preserve">After incubation, gonads were transferred to sucrose solution for mastication. 15ul of cell slurry was transferred to 80ul of 2% PFA solution. Cells were fixed in this solution and dried in a humid chamber at room temperature overnight. The next morning, slides were treated with a photoflow (Kodak, cite) wash.</w:t>
+        <w:t xml:space="preserve">Meiocyte spreads were incubated with antibody protocol / Immunohistochemistry was based on that in Anderson et al. (1999) and Koehler et al. (2002).</w:t>
       </w:r>
     </w:p>
     <w:p>
@@ -296,10 +319,38 @@
         <w:pStyle w:val="BodyText"/>
       </w:pPr>
       <w:r>
+        <w:t xml:space="preserve">To visualize chromosomes/chromatin in the meiocytes – we used markers for the centromere (CREST) and lateral element of of the SC (SYCP3). Double strand breaks (DSB) and COs were visualized with DMC1 and MLH1 respectively.</w:t>
+      </w:r>
+    </w:p>
+    <w:p>
+      <w:pPr>
+        <w:pStyle w:val="BodyText"/>
+      </w:pPr>
+      <w:r>
+        <w:t xml:space="preserve">Antibodies and slide blocking was performed in 1X antibody dilution buffer (ADB) (normal donkey serum (Jackson ImmnuoResearch), 1X PBS, bovine serum albumin (Sigma), Triton X-100 (Sigma) ).</w:t>
+      </w:r>
+    </w:p>
+    <w:p>
+      <w:pPr>
+        <w:pStyle w:val="BodyText"/>
+      </w:pPr>
+      <w:r>
+        <w:t xml:space="preserve">Each slide was blocked for 30 minutes in ADB incubating with sixty ul of primary antibody master mix (60ul)</w:t>
+      </w:r>
+      <w:r>
+        <w:t xml:space="preserve"> </w:t>
+      </w:r>
+      <w:r>
+        <w:t xml:space="preserve">was in ADB and incubated for 48 hours at 37 degrees. The master mix was made (with a primary with polyclonal anti rabbit anti-MLH1 (Calbiochem; diluted 1:50) or anti rabbit anti-DMC1) – (</w:t>
+      </w:r>
+      <w:r>
         <w:rPr>
           <w:b/>
         </w:rPr>
-        <w:t xml:space="preserve">Staining / Immunohistochemistry</w:t>
+        <w:t xml:space="preserve">mix of DMC1</w:t>
+      </w:r>
+      <w:r>
+        <w:t xml:space="preserve">), anti goat polyclonal antibody to SYCP3, (Abcam; diluted 1:50), and anti-human polyclonal antibody to CREST (Antibodies, Inc; diluted 1:200)</w:t>
       </w:r>
     </w:p>
     <w:p>
@@ -307,10 +358,7 @@
         <w:pStyle w:val="BodyText"/>
       </w:pPr>
       <w:r>
-        <w:t xml:space="preserve">SYCP3 was used to mark visualize the Axial element of the synaptonemal complex. Sicne all mouse chromosomes are telocentric/acrocentric, CREST was used to indicate the centromere</w:t>
-      </w:r>
-      <w:r>
-        <w:t xml:space="preserve"> </w:t>
+        <w:t xml:space="preserve">Slides were washed twice in 50ml ADB between primary and secondary antibody incubations.</w:t>
       </w:r>
     </w:p>
     <w:p>
@@ -318,12 +366,20 @@
         <w:pStyle w:val="BodyText"/>
       </w:pPr>
       <w:r>
-        <w:t xml:space="preserve">Precursurs to COs, DSBs were quantified with the DMC1 staning antibody.</w:t>
-      </w:r>
-    </w:p>
-    <w:p>
-      <w:pPr>
-        <w:pStyle w:val="Heading2"/>
+        <w:t xml:space="preserve">secondary antibodies master mix was made – Slides were incubated overnight at 37 degrees in Alexa Fluor 488 donkey anti-rabbit IgG (Invitrgoen, location; diluted to 1:100) and Coumarin AMCA donkey anti-human IgG (Jackson ImmunoResearch; diluted to 1:200).</w:t>
+      </w:r>
+    </w:p>
+    <w:p>
+      <w:pPr>
+        <w:pStyle w:val="BodyText"/>
+      </w:pPr>
+      <w:r>
+        <w:t xml:space="preserve">Alexa Fluor 568 donkey anti-goat (Invitrogen; diluted 1:100) was incubated at 1:100 for 2 hours at 37 degrees. Slides were washed in 1x PBS, dried, and fixed with Prolong Gold Antifade (Invitrogen) for at least 24 hours. Mice with at least 10 cells with good staining were included in our analysis.</w:t>
+      </w:r>
+    </w:p>
+    <w:p>
+      <w:pPr>
+        <w:pStyle w:val="Heading3"/>
       </w:pPr>
       <w:bookmarkStart w:id="26" w:name="image-processing"/>
       <w:bookmarkEnd w:id="26"/>
@@ -336,61 +392,180 @@
         <w:pStyle w:val="FirstParagraph"/>
       </w:pPr>
       <w:r>
-        <w:t xml:space="preserve">Images of cells were capture using a Zeiss Axioplan 2 microscope with AxioLab camera and Axio Vision software (Zeiss, Cambridge, UK). Preprocessing, including cropping, noise reduction, and histogram adjustments, was performed using Photoshop (v13.0).</w:t>
-      </w:r>
+        <w:t xml:space="preserve">Images of cells were capture using a Zeiss Axioplan 2 microscope with AxioLab camera and Axio Vision software (Zeiss, Cambridge, UK). Preprocessing, including cropping, noise reduction, and histogram adjustments, was performed using Photoshop (v13.0). Image file names were anonymized before manual scoring of MLH1 or DMC1 foci using photoshop (cite).</w:t>
+      </w:r>
+    </w:p>
+    <w:p>
+      <w:pPr>
+        <w:pStyle w:val="Heading3"/>
+      </w:pPr>
+      <w:bookmarkStart w:id="27" w:name="analysis"/>
+      <w:bookmarkEnd w:id="27"/>
+      <w:r>
+        <w:t xml:space="preserve">Analysis</w:t>
+      </w:r>
+    </w:p>
+    <w:p>
+      <w:pPr>
+        <w:pStyle w:val="Heading3"/>
+      </w:pPr>
+      <w:bookmarkStart w:id="28" w:name="dmc1"/>
+      <w:bookmarkEnd w:id="28"/>
+      <w:r>
+        <w:t xml:space="preserve">DMC1</w:t>
+      </w:r>
+    </w:p>
+    <w:p>
+      <w:pPr>
+        <w:pStyle w:val="FirstParagraph"/>
+      </w:pPr>
     </w:p>
     <w:p>
       <w:pPr>
         <w:pStyle w:val="BodyText"/>
       </w:pPr>
       <w:r>
-        <w:t xml:space="preserve">For MLH1 pachytene quantification, cells with a full karyotype (19 acrocentric bivalents and XY for spermatocytes or 20 acrocentric bivalents for oocytes), distinct foci, and intact bivalents were included for quantification.</w:t>
-      </w:r>
-      <w:r>
-        <w:t xml:space="preserve"> </w:t>
-      </w:r>
-      <w:r>
-        <w:t xml:space="preserve">Image file names were anonymized before manual scoring of MLH1 or DMC1 foci.</w:t>
+        <w:t xml:space="preserve">SC morphology was used to stage spermatocytes (as zygotene, leptotene, or pachtyene) (following X source). The means of</w:t>
+      </w:r>
+      <w:r>
+        <w:t xml:space="preserve"> </w:t>
+      </w:r>
+      <w:r>
+        <w:rPr>
+          <w:b/>
+        </w:rPr>
+        <w:t xml:space="preserve">DMC1</w:t>
+      </w:r>
+      <w:r>
+        <w:t xml:space="preserve"> </w:t>
+      </w:r>
+      <w:r>
+        <w:t xml:space="preserve">foci per cell from a single mouse from a subset of srains</w:t>
+      </w:r>
+      <w:r>
+        <w:t xml:space="preserve"> </w:t>
+      </w:r>
+      <w:r>
+        <w:rPr>
+          <w:i/>
+        </w:rPr>
+        <w:t xml:space="preserve">musculus</w:t>
+      </w:r>
+      <w:r>
+        <w:rPr>
+          <w:vertAlign w:val="superscript"/>
+          <w:i/>
+        </w:rPr>
+        <w:t xml:space="preserve">PWD</w:t>
+      </w:r>
+      <w:r>
+        <w:t xml:space="preserve">,</w:t>
+      </w:r>
+      <w:r>
+        <w:t xml:space="preserve"> </w:t>
+      </w:r>
+      <w:r>
+        <w:rPr>
+          <w:i/>
+        </w:rPr>
+        <w:t xml:space="preserve">musculus</w:t>
+      </w:r>
+      <w:r>
+        <w:rPr>
+          <w:vertAlign w:val="superscript"/>
+          <w:i/>
+        </w:rPr>
+        <w:t xml:space="preserve">MSM</w:t>
+      </w:r>
+      <w:r>
+        <w:t xml:space="preserve">,</w:t>
+      </w:r>
+      <w:r>
+        <w:t xml:space="preserve"> </w:t>
+      </w:r>
+      <w:r>
+        <w:rPr>
+          <w:i/>
+        </w:rPr>
+        <w:t xml:space="preserve">domesticus</w:t>
+      </w:r>
+      <w:r>
+        <w:rPr>
+          <w:vertAlign w:val="superscript"/>
+          <w:i/>
+        </w:rPr>
+        <w:t xml:space="preserve">WSB</w:t>
+      </w:r>
+      <w:r>
+        <w:t xml:space="preserve">, and</w:t>
+      </w:r>
+      <w:r>
+        <w:t xml:space="preserve"> </w:t>
+      </w:r>
+      <w:r>
+        <w:rPr>
+          <w:i/>
+        </w:rPr>
+        <w:t xml:space="preserve">domesticus</w:t>
+      </w:r>
+      <w:r>
+        <w:rPr>
+          <w:vertAlign w:val="superscript"/>
+          <w:i/>
+        </w:rPr>
+        <w:t xml:space="preserve">G</w:t>
+      </w:r>
+      <w:r>
+        <w:t xml:space="preserve"> </w:t>
+      </w:r>
+      <w:r>
+        <w:t xml:space="preserve">were tested by t-tests.</w:t>
+      </w:r>
+    </w:p>
+    <w:p>
+      <w:pPr>
+        <w:pStyle w:val="Heading3"/>
+      </w:pPr>
+      <w:bookmarkStart w:id="29" w:name="mlh1"/>
+      <w:bookmarkEnd w:id="29"/>
+      <w:r>
+        <w:t xml:space="preserve">MLH1</w:t>
+      </w:r>
+    </w:p>
+    <w:p>
+      <w:pPr>
+        <w:pStyle w:val="FirstParagraph"/>
+      </w:pPr>
+      <w:r>
+        <w:t xml:space="preserve">For</w:t>
+      </w:r>
+      <w:r>
+        <w:t xml:space="preserve"> </w:t>
+      </w:r>
+      <w:r>
+        <w:rPr>
+          <w:b/>
+        </w:rPr>
+        <w:t xml:space="preserve">MLH1</w:t>
+      </w:r>
+      <w:r>
+        <w:t xml:space="preserve"> </w:t>
+      </w:r>
+      <w:r>
+        <w:t xml:space="preserve">pachytene quantification, cells with a full karyotype (19 acrocentric bivalents and XY for spermatocytes or 20 acrocentric bivalents for oocytes), distinct foci, and intact bivalents were included for quantification. (Quality score 1 to 5 ) based on foci brightness /staining and spreading of bivalents. The distributions of MLH1 counts per cell was assessed for normality (supplemental figure).</w:t>
       </w:r>
     </w:p>
     <w:p>
       <w:pPr>
         <w:pStyle w:val="BodyText"/>
       </w:pPr>
-      <w:r>
-        <w:t xml:space="preserve">Repeatability was assessed by X (comparing mulitple counted images)</w:t>
-      </w:r>
     </w:p>
     <w:p>
       <w:pPr>
         <w:pStyle w:val="BodyText"/>
       </w:pPr>
       <w:r>
-        <w:t xml:space="preserve">The total SC per cell and single bivalent measures were generated using the approaches discribed in</w:t>
-      </w:r>
-      <w:r>
-        <w:t xml:space="preserve"> </w:t>
-      </w:r>
-      <w:r>
-        <w:t xml:space="preserve">(Wang et al. 2019)</w:t>
-      </w:r>
-      <w:r>
-        <w:t xml:space="preserve"> </w:t>
-      </w:r>
-      <w:r>
-        <w:t xml:space="preserve">and</w:t>
-      </w:r>
-      <w:r>
-        <w:t xml:space="preserve"> </w:t>
-      </w:r>
-      <w:r>
-        <w:t xml:space="preserve">(Peterson, Miller, and Payseur 2019)</w:t>
-      </w:r>
-      <w:r>
-        <w:t xml:space="preserve"> </w:t>
-      </w:r>
-      <w:r>
-        <w:t xml:space="preserve">respectively.</w:t>
+        <w:t xml:space="preserve">The use of wild derived inbred strains enabled us to design an utilize a mixed model for our analytical framework. We built our model to predict the strain average MLH1 count per cell. The main effects and their interaction of subspecies and sex were coded as fixed. While, strain (or genetic background) was coded as a random effect to reflect a random sample of natural genetic variation from each subspecies. A strains to have a specific sex effect was also included.</w:t>
       </w:r>
     </w:p>
     <w:p>
@@ -398,150 +573,33 @@
         <w:pStyle w:val="BodyText"/>
       </w:pPr>
       <w:r>
-        <w:t xml:space="preserve">(the data from these scripts differed slightly in that the total sc script returned the skeletonized SC area for the whole cell.</w:t>
-      </w:r>
-      <w:r>
-        <w:t xml:space="preserve"> </w:t>
+        <w:t xml:space="preserve">We applied the following models to analze several dependant variables: mouse average mlh1 count per cell, the mouse average of variance in crossover count per cell, mouse mean SC length, mouse mean IFD</w:t>
+      </w:r>
+      <w:r>
+        <w:rPr>
+          <w:vertAlign w:val="superscript"/>
+        </w:rPr>
+        <w:t xml:space="preserve">norm</w:t>
+      </w:r>
+      <w:r>
+        <w:t xml:space="preserve"> </w:t>
+      </w:r>
+      <w:r>
+        <w:t xml:space="preserve">and IFD</w:t>
+      </w:r>
+      <w:r>
+        <w:rPr>
+          <w:vertAlign w:val="superscript"/>
+        </w:rPr>
+        <w:t xml:space="preserve">raw</w:t>
+      </w:r>
+      <w:r>
+        <w:t xml:space="preserve">, and X.</w:t>
       </w:r>
     </w:p>
     <w:p>
       <w:pPr>
         <w:pStyle w:val="BodyText"/>
-      </w:pPr>
-      <w:r>
-        <w:t xml:space="preserve">to quantify / charaecterize the SC (length) (synapsed chromosomes, )– two image analysis algorithms were used both which apply a</w:t>
-      </w:r>
-      <w:r>
-        <w:t xml:space="preserve"> </w:t>
-      </w:r>
-      <w:r>
-        <w:t xml:space="preserve">‘</w:t>
-      </w:r>
-      <w:r>
-        <w:t xml:space="preserve">skeletonizing</w:t>
-      </w:r>
-      <w:r>
-        <w:t xml:space="preserve">’</w:t>
-      </w:r>
-      <w:r>
-        <w:t xml:space="preserve"> </w:t>
-      </w:r>
-      <w:r>
-        <w:t xml:space="preserve">transformation to the synapsed chromosomes, which transforms the elongatde chromosome space into a single pixel wide</w:t>
-      </w:r>
-      <w:r>
-        <w:t xml:space="preserve"> </w:t>
-      </w:r>
-      <w:r>
-        <w:t xml:space="preserve">‘</w:t>
-      </w:r>
-      <w:r>
-        <w:t xml:space="preserve">trace</w:t>
-      </w:r>
-      <w:r>
-        <w:t xml:space="preserve">’</w:t>
-      </w:r>
-      <w:r>
-        <w:t xml:space="preserve"> </w:t>
-      </w:r>
-      <w:r>
-        <w:t xml:space="preserve">of the originial chromosom shape.</w:t>
-      </w:r>
-    </w:p>
-    <w:p>
-      <w:pPr>
-        <w:pStyle w:val="BodyText"/>
-      </w:pPr>
-      <w:r>
-        <w:t xml:space="preserve">The DNA CrossOver script isolated single chromosomes shapes from an image, in addition to returning the SC length – also measured the location of (green and blue signal along the single SC - reflecting MLH1 foci and cetromere signal respectively).</w:t>
-      </w:r>
-    </w:p>
-    <w:p>
-      <w:pPr>
-        <w:pStyle w:val="BodyText"/>
-      </w:pPr>
-      <w:r>
-        <w:t xml:space="preserve">Hand measures of SC/pactyene / meiotic chromosomes generated by using ImageJ/Fiji (v1.52)</w:t>
-      </w:r>
-      <w:r>
-        <w:t xml:space="preserve"> </w:t>
-      </w:r>
-      <w:r>
-        <w:t xml:space="preserve">(Schindelin et al. 2012)</w:t>
-      </w:r>
-      <w:r>
-        <w:t xml:space="preserve">.</w:t>
-      </w:r>
-    </w:p>
-    <w:p>
-      <w:pPr>
-        <w:pStyle w:val="BodyText"/>
-      </w:pPr>
-      <w:r>
-        <w:t xml:space="preserve">Single bivalent features were measured both manual and with an automated image analysis software</w:t>
-      </w:r>
-      <w:r>
-        <w:t xml:space="preserve"> </w:t>
-      </w:r>
-      <w:r>
-        <w:t xml:space="preserve">(Peterson, Miller, and Payseur 2019)</w:t>
-      </w:r>
-    </w:p>
-    <w:p>
-      <w:pPr>
-        <w:pStyle w:val="BodyText"/>
-      </w:pPr>
-      <w:r>
-        <w:t xml:space="preserve">DMC1 – leptotene and sygotene cells were identified by SC morphology (by degree of synapsis) (cite another paper?). foci counted manually, error ccalulated from a subset of cells counted twice (supplement)</w:t>
-      </w:r>
-    </w:p>
-    <w:p>
-      <w:pPr>
-        <w:pStyle w:val="BodyText"/>
-      </w:pPr>
-      <w:r>
-        <w:t xml:space="preserve">total number of DMC1 foci per cell were reported.</w:t>
-      </w:r>
-    </w:p>
-    <w:p>
-      <w:pPr>
-        <w:pStyle w:val="Heading2"/>
-      </w:pPr>
-      <w:bookmarkStart w:id="27" w:name="statisical-analysis"/>
-      <w:bookmarkEnd w:id="27"/>
-      <w:r>
-        <w:t xml:space="preserve">Statisical Analysis</w:t>
-      </w:r>
-    </w:p>
-    <w:p>
-      <w:pPr>
-        <w:pStyle w:val="FirstParagraph"/>
-      </w:pPr>
-      <w:r>
-        <w:t xml:space="preserve">The distributions of CO counts per cell was assessed for normality (supplemental figure). Mouse mean MLH1 count was used to get around the bad discreet nature of count data. (normality was confirmed with X distribution, supplemental figure).</w:t>
-      </w:r>
-    </w:p>
-    <w:p>
-      <w:pPr>
-        <w:pStyle w:val="BodyText"/>
-      </w:pPr>
-      <w:r>
-        <w:t xml:space="preserve">The mean, variance and coefficient of variance for MLH1 counts per cell were calculated for each mouse (in R).</w:t>
-      </w:r>
-    </w:p>
-    <w:p>
-      <w:pPr>
-        <w:pStyle w:val="Heading3"/>
-      </w:pPr>
-      <w:bookmarkStart w:id="28" w:name="models"/>
-      <w:bookmarkEnd w:id="28"/>
-      <w:r>
-        <w:t xml:space="preserve">Models</w:t>
-      </w:r>
-    </w:p>
-    <w:p>
-      <w:pPr>
-        <w:pStyle w:val="FirstParagraph"/>
       </w:pPr>
       <w:r>
         <w:rPr>
@@ -590,58 +648,61 @@
             <m:t> </m:t>
           </m:r>
           <m:r>
-            <m:t>M</m:t>
-          </m:r>
-          <m:r>
-            <m:t>L</m:t>
-          </m:r>
-          <m:r>
-            <m:t>H</m:t>
-          </m:r>
-          <m:r>
-            <m:t>1</m:t>
+            <m:t>d</m:t>
+          </m:r>
+          <m:r>
+            <m:t>e</m:t>
+          </m:r>
+          <m:r>
+            <m:t>p</m:t>
+          </m:r>
+          <m:r>
+            <m:t>e</m:t>
+          </m:r>
+          <m:r>
+            <m:t>n</m:t>
+          </m:r>
+          <m:r>
+            <m:t>d</m:t>
+          </m:r>
+          <m:r>
+            <m:t>a</m:t>
+          </m:r>
+          <m:r>
+            <m:t>n</m:t>
+          </m:r>
+          <m:r>
+            <m:t>t</m:t>
           </m:r>
           <m:r>
             <m:t> </m:t>
           </m:r>
           <m:r>
-            <m:t>f</m:t>
-          </m:r>
-          <m:r>
-            <m:t>o</m:t>
-          </m:r>
-          <m:r>
-            <m:t>c</m:t>
+            <m:t>v</m:t>
+          </m:r>
+          <m:r>
+            <m:t>a</m:t>
+          </m:r>
+          <m:r>
+            <m:t>r</m:t>
           </m:r>
           <m:r>
             <m:t>i</m:t>
           </m:r>
           <m:r>
+            <m:t>a</m:t>
+          </m:r>
+          <m:r>
+            <m:t>b</m:t>
+          </m:r>
+          <m:r>
+            <m:t>l</m:t>
+          </m:r>
+          <m:r>
+            <m:t>e</m:t>
+          </m:r>
+          <m:r>
             <m:t> </m:t>
-          </m:r>
-          <m:r>
-            <m:t>p</m:t>
-          </m:r>
-          <m:r>
-            <m:t>e</m:t>
-          </m:r>
-          <m:r>
-            <m:t>r</m:t>
-          </m:r>
-          <m:r>
-            <m:t> </m:t>
-          </m:r>
-          <m:r>
-            <m:t>c</m:t>
-          </m:r>
-          <m:r>
-            <m:t>e</m:t>
-          </m:r>
-          <m:r>
-            <m:t>l</m:t>
-          </m:r>
-          <m:r>
-            <m:t>l</m:t>
           </m:r>
           <m:r>
             <m:t> </m:t>
@@ -778,58 +839,61 @@
             <m:t> </m:t>
           </m:r>
           <m:r>
-            <m:t>M</m:t>
-          </m:r>
-          <m:r>
-            <m:t>L</m:t>
-          </m:r>
-          <m:r>
-            <m:t>H</m:t>
-          </m:r>
-          <m:r>
-            <m:t>1</m:t>
+            <m:t>d</m:t>
+          </m:r>
+          <m:r>
+            <m:t>e</m:t>
+          </m:r>
+          <m:r>
+            <m:t>p</m:t>
+          </m:r>
+          <m:r>
+            <m:t>e</m:t>
+          </m:r>
+          <m:r>
+            <m:t>n</m:t>
+          </m:r>
+          <m:r>
+            <m:t>d</m:t>
+          </m:r>
+          <m:r>
+            <m:t>a</m:t>
+          </m:r>
+          <m:r>
+            <m:t>n</m:t>
+          </m:r>
+          <m:r>
+            <m:t>t</m:t>
           </m:r>
           <m:r>
             <m:t> </m:t>
           </m:r>
           <m:r>
-            <m:t>f</m:t>
-          </m:r>
-          <m:r>
-            <m:t>o</m:t>
-          </m:r>
-          <m:r>
-            <m:t>c</m:t>
+            <m:t>v</m:t>
+          </m:r>
+          <m:r>
+            <m:t>a</m:t>
+          </m:r>
+          <m:r>
+            <m:t>r</m:t>
           </m:r>
           <m:r>
             <m:t>i</m:t>
           </m:r>
           <m:r>
+            <m:t>a</m:t>
+          </m:r>
+          <m:r>
+            <m:t>b</m:t>
+          </m:r>
+          <m:r>
+            <m:t>l</m:t>
+          </m:r>
+          <m:r>
+            <m:t>e</m:t>
+          </m:r>
+          <m:r>
             <m:t> </m:t>
-          </m:r>
-          <m:r>
-            <m:t>p</m:t>
-          </m:r>
-          <m:r>
-            <m:t>e</m:t>
-          </m:r>
-          <m:r>
-            <m:t>r</m:t>
-          </m:r>
-          <m:r>
-            <m:t> </m:t>
-          </m:r>
-          <m:r>
-            <m:t>c</m:t>
-          </m:r>
-          <m:r>
-            <m:t>e</m:t>
-          </m:r>
-          <m:r>
-            <m:t>l</m:t>
-          </m:r>
-          <m:r>
-            <m:t>l</m:t>
           </m:r>
           <m:r>
             <m:t> </m:t>
@@ -948,58 +1012,61 @@
             <m:t> </m:t>
           </m:r>
           <m:r>
-            <m:t>M</m:t>
-          </m:r>
-          <m:r>
-            <m:t>L</m:t>
-          </m:r>
-          <m:r>
-            <m:t>H</m:t>
-          </m:r>
-          <m:r>
-            <m:t>1</m:t>
+            <m:t>d</m:t>
+          </m:r>
+          <m:r>
+            <m:t>e</m:t>
+          </m:r>
+          <m:r>
+            <m:t>p</m:t>
+          </m:r>
+          <m:r>
+            <m:t>e</m:t>
+          </m:r>
+          <m:r>
+            <m:t>n</m:t>
+          </m:r>
+          <m:r>
+            <m:t>d</m:t>
+          </m:r>
+          <m:r>
+            <m:t>a</m:t>
+          </m:r>
+          <m:r>
+            <m:t>n</m:t>
+          </m:r>
+          <m:r>
+            <m:t>t</m:t>
           </m:r>
           <m:r>
             <m:t> </m:t>
           </m:r>
           <m:r>
-            <m:t>f</m:t>
-          </m:r>
-          <m:r>
-            <m:t>o</m:t>
-          </m:r>
-          <m:r>
-            <m:t>c</m:t>
+            <m:t>v</m:t>
+          </m:r>
+          <m:r>
+            <m:t>a</m:t>
+          </m:r>
+          <m:r>
+            <m:t>r</m:t>
           </m:r>
           <m:r>
             <m:t>i</m:t>
           </m:r>
           <m:r>
+            <m:t>a</m:t>
+          </m:r>
+          <m:r>
+            <m:t>b</m:t>
+          </m:r>
+          <m:r>
+            <m:t>l</m:t>
+          </m:r>
+          <m:r>
+            <m:t>e</m:t>
+          </m:r>
+          <m:r>
             <m:t> </m:t>
-          </m:r>
-          <m:r>
-            <m:t>p</m:t>
-          </m:r>
-          <m:r>
-            <m:t>e</m:t>
-          </m:r>
-          <m:r>
-            <m:t>r</m:t>
-          </m:r>
-          <m:r>
-            <m:t> </m:t>
-          </m:r>
-          <m:r>
-            <m:t>c</m:t>
-          </m:r>
-          <m:r>
-            <m:t>e</m:t>
-          </m:r>
-          <m:r>
-            <m:t>l</m:t>
-          </m:r>
-          <m:r>
-            <m:t>l</m:t>
           </m:r>
           <m:r>
             <m:t> </m:t>
@@ -1139,58 +1206,61 @@
             <m:t> </m:t>
           </m:r>
           <m:r>
-            <m:t>M</m:t>
-          </m:r>
-          <m:r>
-            <m:t>L</m:t>
-          </m:r>
-          <m:r>
-            <m:t>H</m:t>
-          </m:r>
-          <m:r>
-            <m:t>1</m:t>
+            <m:t>d</m:t>
+          </m:r>
+          <m:r>
+            <m:t>e</m:t>
+          </m:r>
+          <m:r>
+            <m:t>p</m:t>
+          </m:r>
+          <m:r>
+            <m:t>e</m:t>
+          </m:r>
+          <m:r>
+            <m:t>n</m:t>
+          </m:r>
+          <m:r>
+            <m:t>d</m:t>
+          </m:r>
+          <m:r>
+            <m:t>a</m:t>
+          </m:r>
+          <m:r>
+            <m:t>n</m:t>
+          </m:r>
+          <m:r>
+            <m:t>t</m:t>
           </m:r>
           <m:r>
             <m:t> </m:t>
           </m:r>
           <m:r>
-            <m:t>f</m:t>
-          </m:r>
-          <m:r>
-            <m:t>o</m:t>
-          </m:r>
-          <m:r>
-            <m:t>c</m:t>
+            <m:t>v</m:t>
+          </m:r>
+          <m:r>
+            <m:t>a</m:t>
+          </m:r>
+          <m:r>
+            <m:t>r</m:t>
           </m:r>
           <m:r>
             <m:t>i</m:t>
           </m:r>
           <m:r>
+            <m:t>a</m:t>
+          </m:r>
+          <m:r>
+            <m:t>b</m:t>
+          </m:r>
+          <m:r>
+            <m:t>l</m:t>
+          </m:r>
+          <m:r>
+            <m:t>e</m:t>
+          </m:r>
+          <m:r>
             <m:t> </m:t>
-          </m:r>
-          <m:r>
-            <m:t>p</m:t>
-          </m:r>
-          <m:r>
-            <m:t>e</m:t>
-          </m:r>
-          <m:r>
-            <m:t>r</m:t>
-          </m:r>
-          <m:r>
-            <m:t> </m:t>
-          </m:r>
-          <m:r>
-            <m:t>c</m:t>
-          </m:r>
-          <m:r>
-            <m:t>e</m:t>
-          </m:r>
-          <m:r>
-            <m:t>l</m:t>
-          </m:r>
-          <m:r>
-            <m:t>l</m:t>
           </m:r>
           <m:r>
             <m:t> </m:t>
@@ -1251,6 +1321,14 @@
         <w:pStyle w:val="FirstParagraph"/>
       </w:pPr>
       <w:r>
+        <w:t xml:space="preserve">This model allows us to estimate and test the fixed effects (sex and subsp), and variation in mean MLH1 counts due to strain effect. We use the subspecies term as a way to quantify between group variation (or divergence) and the random strain effect to quantify within group variation (or polymorphism). (in a sex specific manner). From the mixed model the estimates of heterochiasmy (sexual dimorphism) are a combination of subspecies and strain specific sex effects.</w:t>
+      </w:r>
+    </w:p>
+    <w:p>
+      <w:pPr>
+        <w:pStyle w:val="BodyText"/>
+      </w:pPr>
+      <w:r>
         <w:t xml:space="preserve">We chose to use a</w:t>
       </w:r>
       <w:r>
@@ -1272,15 +1350,162 @@
         <w:t xml:space="preserve">(Team 2015)</w:t>
       </w:r>
       <w:r>
-        <w:t xml:space="preserve">. (lme)</w:t>
-      </w:r>
+        <w:t xml:space="preserve">.</w:t>
+      </w:r>
+      <w:r>
+        <w:t xml:space="preserve"> </w:t>
+      </w:r>
+      <w:r>
+        <w:t xml:space="preserve"> </w:t>
+      </w:r>
+    </w:p>
+    <w:p>
+      <w:pPr>
+        <w:pStyle w:val="Heading3"/>
+      </w:pPr>
+      <w:bookmarkStart w:id="30" w:name="single-bivalent-charaecterization"/>
+      <w:bookmarkEnd w:id="30"/>
+      <w:r>
+        <w:t xml:space="preserve">Single bivalent charaecterization</w:t>
+      </w:r>
+    </w:p>
+    <w:p>
+      <w:pPr>
+        <w:pStyle w:val="FirstParagraph"/>
+      </w:pPr>
     </w:p>
     <w:p>
       <w:pPr>
         <w:pStyle w:val="BodyText"/>
       </w:pPr>
       <w:r>
-        <w:t xml:space="preserve">The use of wild derived inbred strains enabled us to design an utilize a mixed model for our analytical framework. We built our model to predict the strain average MLH1 count per cell. The main effects and their interaction of subspecies and sex were coded as fixed. While, strain (or genetic background) was coded as a random effect to reflect a random sample of natural genetic variation from each subspecies. A strains to have a specific sex effect was also included.</w:t>
+        <w:t xml:space="preserve">To quantify the SC area of indiviual cells and single chromosomes we applied the approaches discribed in</w:t>
+      </w:r>
+      <w:r>
+        <w:t xml:space="preserve"> </w:t>
+      </w:r>
+      <w:r>
+        <w:t xml:space="preserve">(Wang et al. 2019)</w:t>
+      </w:r>
+      <w:r>
+        <w:t xml:space="preserve"> </w:t>
+      </w:r>
+      <w:r>
+        <w:t xml:space="preserve">and</w:t>
+      </w:r>
+      <w:r>
+        <w:t xml:space="preserve"> </w:t>
+      </w:r>
+      <w:r>
+        <w:t xml:space="preserve">(Peterson, Miller, and Payseur 2019)</w:t>
+      </w:r>
+      <w:r>
+        <w:t xml:space="preserve"> </w:t>
+      </w:r>
+      <w:r>
+        <w:t xml:space="preserve">respectively. Both which apply a</w:t>
+      </w:r>
+      <w:r>
+        <w:t xml:space="preserve"> </w:t>
+      </w:r>
+      <w:r>
+        <w:t xml:space="preserve">‘</w:t>
+      </w:r>
+      <w:r>
+        <w:t xml:space="preserve">skeletonizing</w:t>
+      </w:r>
+      <w:r>
+        <w:t xml:space="preserve">’</w:t>
+      </w:r>
+      <w:r>
+        <w:t xml:space="preserve"> </w:t>
+      </w:r>
+      <w:r>
+        <w:t xml:space="preserve">transformation to the synapsed chromosomes, which transforms the elongatde chromosome space into a single pixel wide</w:t>
+      </w:r>
+      <w:r>
+        <w:t xml:space="preserve"> </w:t>
+      </w:r>
+      <w:r>
+        <w:t xml:space="preserve">‘</w:t>
+      </w:r>
+      <w:r>
+        <w:t xml:space="preserve">trace</w:t>
+      </w:r>
+      <w:r>
+        <w:t xml:space="preserve">’</w:t>
+      </w:r>
+      <w:r>
+        <w:t xml:space="preserve"> </w:t>
+      </w:r>
+      <w:r>
+        <w:t xml:space="preserve">of the originial chromosom shape. Hand measures of SC/pactyene / meiotic chromosomes generated by using ImageJ/Fiji (v1.52)</w:t>
+      </w:r>
+      <w:r>
+        <w:t xml:space="preserve"> </w:t>
+      </w:r>
+      <w:r>
+        <w:t xml:space="preserve">(Schindelin et al. 2012)</w:t>
+      </w:r>
+      <w:r>
+        <w:t xml:space="preserve">.</w:t>
+      </w:r>
+    </w:p>
+    <w:p>
+      <w:pPr>
+        <w:pStyle w:val="Heading5"/>
+      </w:pPr>
+      <w:bookmarkStart w:id="31" w:name="total-sc---wang"/>
+      <w:bookmarkEnd w:id="31"/>
+      <w:r>
+        <w:t xml:space="preserve">total SC - Wang</w:t>
+      </w:r>
+    </w:p>
+    <w:p>
+      <w:pPr>
+        <w:pStyle w:val="FirstParagraph"/>
+      </w:pPr>
+      <w:r>
+        <w:t xml:space="preserve">As an additional metric of chromatin compaction, we computed the total (summed) SC length of all bivalents for single cells, using the image analysis algorithm of</w:t>
+      </w:r>
+      <w:r>
+        <w:t xml:space="preserve"> </w:t>
+      </w:r>
+      <w:r>
+        <w:t xml:space="preserve">(Wang et al. 2019)</w:t>
+      </w:r>
+      <w:r>
+        <w:t xml:space="preserve">. Mouse means were calculated from cell-wide total SC lengths in 2,984 – 2984 out of 3,680 – 3680 cells with MLH1 counts (Figure X). the mouse average total sc was applied to the model framework.</w:t>
+      </w:r>
+      <w:r>
+        <w:t xml:space="preserve"> </w:t>
+      </w:r>
+    </w:p>
+    <w:p>
+      <w:pPr>
+        <w:pStyle w:val="Heading5"/>
+      </w:pPr>
+      <w:bookmarkStart w:id="32" w:name="dnacrossover"/>
+      <w:bookmarkEnd w:id="32"/>
+      <w:r>
+        <w:t xml:space="preserve">DNACrossover</w:t>
+      </w:r>
+    </w:p>
+    <w:p>
+      <w:pPr>
+        <w:pStyle w:val="FirstParagraph"/>
+      </w:pPr>
+      <w:r>
+        <w:t xml:space="preserve">The DNACrossover algorithm is hosted on CyVerse, more detailed description in</w:t>
+      </w:r>
+      <w:r>
+        <w:t xml:space="preserve"> </w:t>
+      </w:r>
+      <w:r>
+        <w:t xml:space="preserve">Peterson, Miller, and Payseur (2019)</w:t>
+      </w:r>
+      <w:r>
+        <w:t xml:space="preserve">. The DNA CrossOver algorithm isolated single chromosomes shapes from an image, in addition to returning the SC length and also measured the location of (green and blue signal along the single SC - reflecting MLH1 foci and cetromere signal respectively).</w:t>
       </w:r>
     </w:p>
     <w:p>
@@ -1288,17 +1513,113 @@
         <w:pStyle w:val="BodyText"/>
       </w:pPr>
       <w:r>
-        <w:t xml:space="preserve">This model allows us to estimate and test the fixed effects (sex and subsp), and variation in mean MLH1 counts due to strain effect. We use the subspecies term as a way to quantify between group variation (or divergence) and the random strain effect to quantify within group variation (or polymorphism). (in a sex specific manner). From the mixed model the estimates of heterochiasmy (sexual dimorphism) are a combination of subspecies and strain specific sex effects.</w:t>
-      </w:r>
-    </w:p>
-    <w:p>
-      <w:pPr>
-        <w:pStyle w:val="Heading2"/>
-      </w:pPr>
-      <w:bookmarkStart w:id="29" w:name="single-bivalent-charaecterization"/>
-      <w:bookmarkEnd w:id="29"/>
-      <w:r>
-        <w:t xml:space="preserve">Single bivalent charaecterization</w:t>
+        <w:t xml:space="preserve">This algorithm substantially speeds the accurate measurement of bivalents, but has the limitation that not all bivalents per cell can be isolated due to overlapping bivalents. In this dataset, isolation rates per cell range from 0.5076364 – 0.51 (molossinus</w:t>
+      </w:r>
+      <w:r>
+        <w:rPr>
+          <w:vertAlign w:val="superscript"/>
+        </w:rPr>
+        <w:t xml:space="preserve">MSM</w:t>
+      </w:r>
+      <w:r>
+        <w:t xml:space="preserve"> </w:t>
+      </w:r>
+      <w:r>
+        <w:t xml:space="preserve">male) to 0.7158857– 0.72 (musculus</w:t>
+      </w:r>
+      <w:r>
+        <w:rPr>
+          <w:vertAlign w:val="superscript"/>
+        </w:rPr>
+        <w:t xml:space="preserve">KAZ</w:t>
+      </w:r>
+      <w:r>
+        <w:t xml:space="preserve"> </w:t>
+      </w:r>
+      <w:r>
+        <w:t xml:space="preserve">female).</w:t>
+      </w:r>
+    </w:p>
+    <w:p>
+      <w:pPr>
+        <w:pStyle w:val="BodyText"/>
+      </w:pPr>
+      <w:r>
+        <w:rPr>
+          <w:b/>
+        </w:rPr>
+        <w:t xml:space="preserve">curation step</w:t>
+      </w:r>
+      <w:r>
+        <w:t xml:space="preserve"> </w:t>
+      </w:r>
+      <w:r>
+        <w:t xml:space="preserve">From the total set of cell images, 10458 – 10,458 bivalent objects were isolated by the image analysis software. After a human curation step (</w:t>
+      </w:r>
+      <w:r>
+        <w:t xml:space="preserve">(Peterson, Miller, and Payseur 2019)</w:t>
+      </w:r>
+      <w:r>
+        <w:t xml:space="preserve">), 9829 – 9,829 single-bivalent observations remained.</w:t>
+      </w:r>
+    </w:p>
+    <w:p>
+      <w:pPr>
+        <w:pStyle w:val="BodyText"/>
+      </w:pPr>
+      <w:r>
+        <w:t xml:space="preserve">To better understand the whole genome rec landscap – we charecterizaed the number of crossover/MLH1 foci on single chromosomes (from the curated bivalent dataset).</w:t>
+      </w:r>
+    </w:p>
+    <w:p>
+      <w:pPr>
+        <w:pStyle w:val="BodyText"/>
+      </w:pPr>
+      <w:r>
+        <w:t xml:space="preserve">We defined/classified each bivalent into a</w:t>
+      </w:r>
+      <w:r>
+        <w:t xml:space="preserve"> </w:t>
+      </w:r>
+      <w:r>
+        <w:t xml:space="preserve">‘</w:t>
+      </w:r>
+      <w:r>
+        <w:t xml:space="preserve">class</w:t>
+      </w:r>
+      <w:r>
+        <w:t xml:space="preserve">’</w:t>
+      </w:r>
+      <w:r>
+        <w:t xml:space="preserve"> </w:t>
+      </w:r>
+      <w:r>
+        <w:t xml:space="preserve">based on the number of MLH1 foci (range X to X). The</w:t>
+      </w:r>
+      <w:r>
+        <w:t xml:space="preserve"> </w:t>
+      </w:r>
+      <w:r>
+        <w:rPr>
+          <w:b/>
+        </w:rPr>
+        <w:t xml:space="preserve">chromosome class proportions</w:t>
+      </w:r>
+      <w:r>
+        <w:t xml:space="preserve"> </w:t>
+      </w:r>
+      <w:r>
+        <w:t xml:space="preserve">different chromosome classes per strains by sex were tested with chi-sqaure tests with the prop.test function.</w:t>
+      </w:r>
+    </w:p>
+    <w:p>
+      <w:pPr>
+        <w:pStyle w:val="Heading1"/>
+      </w:pPr>
+      <w:bookmarkStart w:id="33" w:name="main-traits"/>
+      <w:bookmarkEnd w:id="33"/>
+      <w:r>
+        <w:t xml:space="preserve">main traits</w:t>
       </w:r>
     </w:p>
     <w:p>
@@ -1306,10 +1627,47 @@
         <w:pStyle w:val="FirstParagraph"/>
       </w:pPr>
       <w:r>
+        <w:t xml:space="preserve">chrm chrteriztions – SC length (chromatin compaction), foci position(raw and normalized), and interfocal distance,</w:t>
+      </w:r>
+      <w:r>
+        <w:t xml:space="preserve"> </w:t>
+      </w:r>
+      <w:r>
+        <w:t xml:space="preserve">these traits were fit into the main models (as mentioned above) … t.tests were used to test between sexes and groups</w:t>
+      </w:r>
+    </w:p>
+    <w:p>
+      <w:pPr>
+        <w:pStyle w:val="BodyText"/>
+      </w:pPr>
+      <w:r>
         <w:rPr>
           <w:b/>
         </w:rPr>
-        <w:t xml:space="preserve">For SC based metric</w:t>
+        <w:t xml:space="preserve">CO Interferecne</w:t>
+      </w:r>
+      <w:r>
+        <w:t xml:space="preserve"> </w:t>
+      </w:r>
+      <w:r>
+        <w:t xml:space="preserve">– Our primary mode of examining interference is to compared the interfocal disatnces (IFDs) (raw and normalized by SC length.) – Gamma parameter v has historically been used to charaecterize interference and was calculated using</w:t>
+      </w:r>
+      <w:r>
+        <w:t xml:space="preserve"> </w:t>
+      </w:r>
+      <w:r>
+        <w:t xml:space="preserve">.</w:t>
+      </w:r>
+    </w:p>
+    <w:p>
+      <w:pPr>
+        <w:pStyle w:val="BodyText"/>
+      </w:pPr>
+      <w:r>
+        <w:rPr>
+          <w:b/>
+        </w:rPr>
+        <w:t xml:space="preserve">SC Length model</w:t>
       </w:r>
     </w:p>
     <w:p>
@@ -1320,26 +1678,164 @@
         </w:numPr>
       </w:pPr>
       <w:r>
-        <w:t xml:space="preserve">To account for confounding effects of sex chromosomes from pooled samples of bivalents, we considered a reduced dataset including only bivalents with SC lengths below the 2nd quartile (for SC length) in each cell. This dataset included the four or five shortest bivalents and excluded the X bivalent in oocytes. A total of 678 – 678</w:t>
-      </w:r>
-      <w:r>
-        <w:t xml:space="preserve"> </w:t>
-      </w:r>
-      <w:r>
-        <w:t xml:space="preserve">‘</w:t>
-      </w:r>
-      <w:r>
-        <w:t xml:space="preserve">short</w:t>
-      </w:r>
-      <w:r>
-        <w:t xml:space="preserve">’</w:t>
-      </w:r>
-      <w:r>
-        <w:t xml:space="preserve"> </w:t>
-      </w:r>
-      <w:r>
-        <w:t xml:space="preserve">bivalents were isolated from 103 – 103 oocytes and 37 – 37 spermatocytes. Although this smaller dataset has decreased power, it offers a more comparable set of single bivalents to compare between the sexes.</w:t>
-      </w:r>
+        <w:rPr>
+          <w:b/>
+        </w:rPr>
+        <w:t xml:space="preserve">Linear model M1</w:t>
+      </w:r>
+      <w:r>
+        <w:rPr>
+          <w:b/>
+        </w:rPr>
+        <w:t xml:space="preserve"> </w:t>
+      </w:r>
+    </w:p>
+    <w:p>
+      <w:pPr>
+        <w:pStyle w:val="BodyText"/>
+      </w:pPr>
+      <m:oMathPara>
+        <m:oMathParaPr>
+          <m:jc m:val="center"/>
+        </m:oMathParaPr>
+        <m:oMath>
+          <m:r>
+            <m:t>m</m:t>
+          </m:r>
+          <m:r>
+            <m:t>o</m:t>
+          </m:r>
+          <m:r>
+            <m:t>u</m:t>
+          </m:r>
+          <m:r>
+            <m:t>s</m:t>
+          </m:r>
+          <m:r>
+            <m:t>e</m:t>
+          </m:r>
+          <m:r>
+            <m:t> </m:t>
+          </m:r>
+          <m:r>
+            <m:t>a</m:t>
+          </m:r>
+          <m:r>
+            <m:t>v</m:t>
+          </m:r>
+          <m:r>
+            <m:t>e</m:t>
+          </m:r>
+          <m:r>
+            <m:t>r</m:t>
+          </m:r>
+          <m:r>
+            <m:t>a</m:t>
+          </m:r>
+          <m:r>
+            <m:t>g</m:t>
+          </m:r>
+          <m:r>
+            <m:t>e</m:t>
+          </m:r>
+          <m:r>
+            <m:t> </m:t>
+          </m:r>
+          <m:r>
+            <m:t>b</m:t>
+          </m:r>
+          <m:r>
+            <m:t>i</m:t>
+          </m:r>
+          <m:r>
+            <m:t>v</m:t>
+          </m:r>
+          <m:r>
+            <m:t>a</m:t>
+          </m:r>
+          <m:r>
+            <m:t>l</m:t>
+          </m:r>
+          <m:r>
+            <m:t>e</m:t>
+          </m:r>
+          <m:r>
+            <m:t>n</m:t>
+          </m:r>
+          <m:r>
+            <m:t>t</m:t>
+          </m:r>
+          <m:r>
+            <m:t>m</m:t>
+          </m:r>
+          <m:r>
+            <m:t>e</m:t>
+          </m:r>
+          <m:r>
+            <m:t>t</m:t>
+          </m:r>
+          <m:r>
+            <m:t>r</m:t>
+          </m:r>
+          <m:r>
+            <m:t>i</m:t>
+          </m:r>
+          <m:r>
+            <m:t>c</m:t>
+          </m:r>
+          <m:r>
+            <m:t> </m:t>
+          </m:r>
+          <m:r>
+            <m:t>=</m:t>
+          </m:r>
+          <m:r>
+            <m:t> </m:t>
+          </m:r>
+          <m:r>
+            <m:t>s</m:t>
+          </m:r>
+          <m:r>
+            <m:t>u</m:t>
+          </m:r>
+          <m:r>
+            <m:t>b</m:t>
+          </m:r>
+          <m:r>
+            <m:t>s</m:t>
+          </m:r>
+          <m:r>
+            <m:t>p</m:t>
+          </m:r>
+          <m:r>
+            <m:t>*</m:t>
+          </m:r>
+          <m:r>
+            <m:t>s</m:t>
+          </m:r>
+          <m:r>
+            <m:t>t</m:t>
+          </m:r>
+          <m:r>
+            <m:t>r</m:t>
+          </m:r>
+          <m:r>
+            <m:t>a</m:t>
+          </m:r>
+          <m:r>
+            <m:t>i</m:t>
+          </m:r>
+          <m:r>
+            <m:t>n</m:t>
+          </m:r>
+          <m:r>
+            <m:t>+</m:t>
+          </m:r>
+          <m:r>
+            <m:t>ε</m:t>
+          </m:r>
+        </m:oMath>
+      </m:oMathPara>
     </w:p>
     <w:p>
       <w:pPr>
@@ -1349,35 +1845,156 @@
         </w:numPr>
       </w:pPr>
       <w:r>
-        <w:t xml:space="preserve">As an additional metric of chromatin compaction, we computed the total (summed) SC length of all bivalents for single cells, using the image analysis algorithm of</w:t>
-      </w:r>
-      <w:r>
-        <w:t xml:space="preserve"> </w:t>
-      </w:r>
-      <w:r>
-        <w:t xml:space="preserve">(Wang et al. 2019)</w:t>
-      </w:r>
-      <w:r>
-        <w:t xml:space="preserve">. Mouse means were calculated from cell-wide total SC lengths in 2,984 – 2984 out of 3,680 – 3680 cells with MLH1 counts (Figure X).</w:t>
-      </w:r>
-    </w:p>
-    <w:p>
-      <w:pPr>
-        <w:numPr>
-          <w:numId w:val="1001"/>
-          <w:ilvl w:val="0"/>
-        </w:numPr>
-      </w:pPr>
-      <w:r>
-        <w:t xml:space="preserve">The performance of the segmentaion algorithm was assessed by counting the number of objects segmented per single cell image (expected 19 or 20 in males and females respectively). All automated bivalent data was manually curated before analysis.</w:t>
-      </w:r>
+        <w:rPr>
+          <w:b/>
+        </w:rPr>
+        <w:t xml:space="preserve">Linear model M2</w:t>
+      </w:r>
+      <w:r>
+        <w:rPr>
+          <w:b/>
+        </w:rPr>
+        <w:t xml:space="preserve"> </w:t>
+      </w:r>
+    </w:p>
+    <w:p>
+      <w:pPr>
+        <w:pStyle w:val="BodyText"/>
+      </w:pPr>
+      <m:oMathPara>
+        <m:oMathParaPr>
+          <m:jc m:val="center"/>
+        </m:oMathParaPr>
+        <m:oMath>
+          <m:r>
+            <m:t>m</m:t>
+          </m:r>
+          <m:r>
+            <m:t>o</m:t>
+          </m:r>
+          <m:r>
+            <m:t>u</m:t>
+          </m:r>
+          <m:r>
+            <m:t>s</m:t>
+          </m:r>
+          <m:r>
+            <m:t>e</m:t>
+          </m:r>
+          <m:r>
+            <m:t> </m:t>
+          </m:r>
+          <m:r>
+            <m:t>a</m:t>
+          </m:r>
+          <m:r>
+            <m:t>v</m:t>
+          </m:r>
+          <m:r>
+            <m:t>e</m:t>
+          </m:r>
+          <m:r>
+            <m:t>r</m:t>
+          </m:r>
+          <m:r>
+            <m:t>a</m:t>
+          </m:r>
+          <m:r>
+            <m:t>g</m:t>
+          </m:r>
+          <m:r>
+            <m:t>e</m:t>
+          </m:r>
+          <m:r>
+            <m:t> </m:t>
+          </m:r>
+          <m:r>
+            <m:t>b</m:t>
+          </m:r>
+          <m:r>
+            <m:t>i</m:t>
+          </m:r>
+          <m:r>
+            <m:t>v</m:t>
+          </m:r>
+          <m:r>
+            <m:t>a</m:t>
+          </m:r>
+          <m:r>
+            <m:t>l</m:t>
+          </m:r>
+          <m:r>
+            <m:t>e</m:t>
+          </m:r>
+          <m:r>
+            <m:t>n</m:t>
+          </m:r>
+          <m:r>
+            <m:t>t</m:t>
+          </m:r>
+          <m:r>
+            <m:t>m</m:t>
+          </m:r>
+          <m:r>
+            <m:t>e</m:t>
+          </m:r>
+          <m:r>
+            <m:t>t</m:t>
+          </m:r>
+          <m:r>
+            <m:t>r</m:t>
+          </m:r>
+          <m:r>
+            <m:t>i</m:t>
+          </m:r>
+          <m:r>
+            <m:t>c</m:t>
+          </m:r>
+          <m:r>
+            <m:t> </m:t>
+          </m:r>
+          <m:r>
+            <m:t>=</m:t>
+          </m:r>
+          <m:r>
+            <m:t> </m:t>
+          </m:r>
+          <m:r>
+            <m:t>s</m:t>
+          </m:r>
+          <m:r>
+            <m:t>t</m:t>
+          </m:r>
+          <m:r>
+            <m:t>r</m:t>
+          </m:r>
+          <m:r>
+            <m:t>a</m:t>
+          </m:r>
+          <m:r>
+            <m:t>i</m:t>
+          </m:r>
+          <m:r>
+            <m:t>n</m:t>
+          </m:r>
+          <m:r>
+            <m:t>+</m:t>
+          </m:r>
+          <m:r>
+            <m:t>ε</m:t>
+          </m:r>
+        </m:oMath>
+      </m:oMathPara>
     </w:p>
     <w:p>
       <w:pPr>
         <w:pStyle w:val="FirstParagraph"/>
       </w:pPr>
       <w:r>
-        <w:t xml:space="preserve">The single bivalent data set was curated of algorithm mistakes manually&gt;. For charaecterizing any of the foci positions or interfocal distances any normalized refers to dividing the raw measures by the total SC for that invidiualy bivalent.</w:t>
+        <w:rPr>
+          <w:b/>
+        </w:rPr>
+        <w:t xml:space="preserve">IFD, Interference</w:t>
       </w:r>
     </w:p>
     <w:p>
@@ -1385,10 +2002,29 @@
         <w:pStyle w:val="BodyText"/>
       </w:pPr>
       <w:r>
-        <w:t xml:space="preserve">The proportions of different chromosome classes (seperated by number of foci) was tested with chi-sqaure tests.</w:t>
-      </w:r>
-      <w:r>
-        <w:t xml:space="preserve"> </w:t>
+        <w:t xml:space="preserve">In order to examine interference, Interfocal distance was measured from the single bivalent data sets.</w:t>
+      </w:r>
+      <w:r>
+        <w:t xml:space="preserve"> </w:t>
+      </w:r>
+      <w:r>
+        <w:t xml:space="preserve">- This metric is closer to measures of interference from linkage maps which are also removed from physical scales in that they measure frequencies of crossovers. Crossover interference is stronger in male specific linkage maps compared to female maps in a variety of species (ref).</w:t>
+      </w:r>
+      <w:r>
+        <w:t xml:space="preserve"> </w:t>
+      </w:r>
+      <w:r>
+        <w:rPr>
+          <w:b/>
+        </w:rPr>
+        <w:t xml:space="preserve">IFD</w:t>
+      </w:r>
+      <w:r>
+        <w:rPr>
+          <w:vertAlign w:val="superscript"/>
+          <w:b/>
+        </w:rPr>
+        <w:t xml:space="preserve">norm</w:t>
       </w:r>
     </w:p>
     <w:p>
@@ -1399,7 +2035,7 @@
         <w:rPr>
           <w:b/>
         </w:rPr>
-        <w:t xml:space="preserve">chromosome size effects</w:t>
+        <w:t xml:space="preserve">REDUCED DATASET</w:t>
       </w:r>
     </w:p>
     <w:p>
@@ -1407,7 +2043,25 @@
         <w:pStyle w:val="BodyText"/>
       </w:pPr>
       <w:r>
-        <w:t xml:space="preserve">Using the single bivalent dataset, the within cell distribution of bivalent SC lengths from cells with at least 17 isolated chromosome measures. The longest and shortest 4 to 5 chromosomes within each cell were identified by qualqulating the fourth and second quartille. (these comprised the short and long bivalent datasets).</w:t>
+        <w:t xml:space="preserve">To account for confounding effects of sex chromosomes from pooled samples of bivalents, we considered a reduced dataset including only bivalents with SC lengths below the 2nd quartile (for SC length) in each cell. This dataset included the four or five shortest bivalents and excluded the X bivalent in oocytes. A total of 678 – 678</w:t>
+      </w:r>
+      <w:r>
+        <w:t xml:space="preserve"> </w:t>
+      </w:r>
+      <w:r>
+        <w:t xml:space="preserve">‘</w:t>
+      </w:r>
+      <w:r>
+        <w:t xml:space="preserve">short</w:t>
+      </w:r>
+      <w:r>
+        <w:t xml:space="preserve">’</w:t>
+      </w:r>
+      <w:r>
+        <w:t xml:space="preserve"> </w:t>
+      </w:r>
+      <w:r>
+        <w:t xml:space="preserve">bivalents were isolated from 103 – 103 oocytes and 37 – 37 spermatocytes. Although this smaller dataset has decreased power, it offers a more comparable set of single bivalents to compare between the sexes.</w:t>
       </w:r>
     </w:p>
     <w:p>
@@ -1427,400 +2081,15 @@
         <w:pStyle w:val="FirstParagraph"/>
       </w:pPr>
       <w:r>
-        <w:t xml:space="preserve">&lt; manual measures of whole cell bivalent measures (measures of all bivalents were incorporated into this data set. ), were compiled by mixed automated bivalent measures with hand measurements. (Since the error in automated measures was so low)&gt;</w:t>
-      </w:r>
-    </w:p>
-    <w:p>
-      <w:pPr>
-        <w:pStyle w:val="BodyText"/>
-      </w:pPr>
-      <w:r>
-        <w:rPr>
-          <w:b/>
-        </w:rPr>
-        <w:t xml:space="preserve">SC Length model</w:t>
-      </w:r>
-    </w:p>
-    <w:p>
-      <w:pPr>
-        <w:numPr>
-          <w:numId w:val="1003"/>
-          <w:ilvl w:val="0"/>
-        </w:numPr>
-      </w:pPr>
-      <w:r>
-        <w:rPr>
-          <w:b/>
-        </w:rPr>
-        <w:t xml:space="preserve">Linear model M1</w:t>
-      </w:r>
-      <w:r>
-        <w:rPr>
-          <w:b/>
-        </w:rPr>
-        <w:t xml:space="preserve"> </w:t>
-      </w:r>
-    </w:p>
-    <w:p>
-      <w:pPr>
-        <w:pStyle w:val="BodyText"/>
-      </w:pPr>
-      <m:oMathPara>
-        <m:oMathParaPr>
-          <m:jc m:val="center"/>
-        </m:oMathParaPr>
-        <m:oMath>
-          <m:r>
-            <m:t>m</m:t>
-          </m:r>
-          <m:r>
-            <m:t>o</m:t>
-          </m:r>
-          <m:r>
-            <m:t>u</m:t>
-          </m:r>
-          <m:r>
-            <m:t>s</m:t>
-          </m:r>
-          <m:r>
-            <m:t>e</m:t>
-          </m:r>
-          <m:r>
-            <m:t> </m:t>
-          </m:r>
-          <m:r>
-            <m:t>a</m:t>
-          </m:r>
-          <m:r>
-            <m:t>v</m:t>
-          </m:r>
-          <m:r>
-            <m:t>e</m:t>
-          </m:r>
-          <m:r>
-            <m:t>r</m:t>
-          </m:r>
-          <m:r>
-            <m:t>a</m:t>
-          </m:r>
-          <m:r>
-            <m:t>g</m:t>
-          </m:r>
-          <m:r>
-            <m:t>e</m:t>
-          </m:r>
-          <m:r>
-            <m:t> </m:t>
-          </m:r>
-          <m:r>
-            <m:t>b</m:t>
-          </m:r>
-          <m:r>
-            <m:t>i</m:t>
-          </m:r>
-          <m:r>
-            <m:t>v</m:t>
-          </m:r>
-          <m:r>
-            <m:t>a</m:t>
-          </m:r>
-          <m:r>
-            <m:t>l</m:t>
-          </m:r>
-          <m:r>
-            <m:t>e</m:t>
-          </m:r>
-          <m:r>
-            <m:t>n</m:t>
-          </m:r>
-          <m:r>
-            <m:t>t</m:t>
-          </m:r>
-          <m:r>
-            <m:t>m</m:t>
-          </m:r>
-          <m:r>
-            <m:t>e</m:t>
-          </m:r>
-          <m:r>
-            <m:t>t</m:t>
-          </m:r>
-          <m:r>
-            <m:t>r</m:t>
-          </m:r>
-          <m:r>
-            <m:t>i</m:t>
-          </m:r>
-          <m:r>
-            <m:t>c</m:t>
-          </m:r>
-          <m:r>
-            <m:t> </m:t>
-          </m:r>
-          <m:r>
-            <m:t>=</m:t>
-          </m:r>
-          <m:r>
-            <m:t> </m:t>
-          </m:r>
-          <m:r>
-            <m:t>s</m:t>
-          </m:r>
-          <m:r>
-            <m:t>u</m:t>
-          </m:r>
-          <m:r>
-            <m:t>b</m:t>
-          </m:r>
-          <m:r>
-            <m:t>s</m:t>
-          </m:r>
-          <m:r>
-            <m:t>p</m:t>
-          </m:r>
-          <m:r>
-            <m:t>*</m:t>
-          </m:r>
-          <m:r>
-            <m:t>s</m:t>
-          </m:r>
-          <m:r>
-            <m:t>t</m:t>
-          </m:r>
-          <m:r>
-            <m:t>r</m:t>
-          </m:r>
-          <m:r>
-            <m:t>a</m:t>
-          </m:r>
-          <m:r>
-            <m:t>i</m:t>
-          </m:r>
-          <m:r>
-            <m:t>n</m:t>
-          </m:r>
-          <m:r>
-            <m:t>+</m:t>
-          </m:r>
-          <m:r>
-            <m:t>ε</m:t>
-          </m:r>
-        </m:oMath>
-      </m:oMathPara>
-    </w:p>
-    <w:p>
-      <w:pPr>
-        <w:numPr>
-          <w:numId w:val="1003"/>
-          <w:ilvl w:val="0"/>
-        </w:numPr>
-      </w:pPr>
-      <w:r>
-        <w:rPr>
-          <w:b/>
-        </w:rPr>
-        <w:t xml:space="preserve">Linear model M2</w:t>
-      </w:r>
-      <w:r>
-        <w:rPr>
-          <w:b/>
-        </w:rPr>
-        <w:t xml:space="preserve"> </w:t>
-      </w:r>
-    </w:p>
-    <w:p>
-      <w:pPr>
-        <w:pStyle w:val="BodyText"/>
-      </w:pPr>
-      <m:oMathPara>
-        <m:oMathParaPr>
-          <m:jc m:val="center"/>
-        </m:oMathParaPr>
-        <m:oMath>
-          <m:r>
-            <m:t>m</m:t>
-          </m:r>
-          <m:r>
-            <m:t>o</m:t>
-          </m:r>
-          <m:r>
-            <m:t>u</m:t>
-          </m:r>
-          <m:r>
-            <m:t>s</m:t>
-          </m:r>
-          <m:r>
-            <m:t>e</m:t>
-          </m:r>
-          <m:r>
-            <m:t> </m:t>
-          </m:r>
-          <m:r>
-            <m:t>a</m:t>
-          </m:r>
-          <m:r>
-            <m:t>v</m:t>
-          </m:r>
-          <m:r>
-            <m:t>e</m:t>
-          </m:r>
-          <m:r>
-            <m:t>r</m:t>
-          </m:r>
-          <m:r>
-            <m:t>a</m:t>
-          </m:r>
-          <m:r>
-            <m:t>g</m:t>
-          </m:r>
-          <m:r>
-            <m:t>e</m:t>
-          </m:r>
-          <m:r>
-            <m:t> </m:t>
-          </m:r>
-          <m:r>
-            <m:t>b</m:t>
-          </m:r>
-          <m:r>
-            <m:t>i</m:t>
-          </m:r>
-          <m:r>
-            <m:t>v</m:t>
-          </m:r>
-          <m:r>
-            <m:t>a</m:t>
-          </m:r>
-          <m:r>
-            <m:t>l</m:t>
-          </m:r>
-          <m:r>
-            <m:t>e</m:t>
-          </m:r>
-          <m:r>
-            <m:t>n</m:t>
-          </m:r>
-          <m:r>
-            <m:t>t</m:t>
-          </m:r>
-          <m:r>
-            <m:t>m</m:t>
-          </m:r>
-          <m:r>
-            <m:t>e</m:t>
-          </m:r>
-          <m:r>
-            <m:t>t</m:t>
-          </m:r>
-          <m:r>
-            <m:t>r</m:t>
-          </m:r>
-          <m:r>
-            <m:t>i</m:t>
-          </m:r>
-          <m:r>
-            <m:t>c</m:t>
-          </m:r>
-          <m:r>
-            <m:t> </m:t>
-          </m:r>
-          <m:r>
-            <m:t>=</m:t>
-          </m:r>
-          <m:r>
-            <m:t> </m:t>
-          </m:r>
-          <m:r>
-            <m:t>s</m:t>
-          </m:r>
-          <m:r>
-            <m:t>t</m:t>
-          </m:r>
-          <m:r>
-            <m:t>r</m:t>
-          </m:r>
-          <m:r>
-            <m:t>a</m:t>
-          </m:r>
-          <m:r>
-            <m:t>i</m:t>
-          </m:r>
-          <m:r>
-            <m:t>n</m:t>
-          </m:r>
-          <m:r>
-            <m:t>+</m:t>
-          </m:r>
-          <m:r>
-            <m:t>ε</m:t>
-          </m:r>
-        </m:oMath>
-      </m:oMathPara>
-    </w:p>
-    <w:p>
-      <w:pPr>
-        <w:numPr>
-          <w:numId w:val="1003"/>
-          <w:ilvl w:val="0"/>
-        </w:numPr>
-      </w:pPr>
-      <w:r>
-        <w:t xml:space="preserve">This metric is closer to measures of interference from linkage maps which are also removed from physical scales in that they measure frequencies of crossovers. Crossover interference is stronger in male specific linkage maps compared to female maps in a variety of species (ref).</w:t>
-      </w:r>
-      <w:r>
-        <w:t xml:space="preserve"> </w:t>
-      </w:r>
-      <w:r>
-        <w:rPr>
-          <w:b/>
-        </w:rPr>
-        <w:t xml:space="preserve">IFD</w:t>
-      </w:r>
-      <w:r>
-        <w:rPr>
-          <w:vertAlign w:val="superscript"/>
-          <w:b/>
-        </w:rPr>
-        <w:t xml:space="preserve">norm</w:t>
-      </w:r>
-    </w:p>
-    <w:p>
-      <w:pPr>
-        <w:pStyle w:val="FirstParagraph"/>
-      </w:pPr>
-      <w:r>
-        <w:rPr>
-          <w:b/>
-        </w:rPr>
-        <w:t xml:space="preserve">CO Interferecne</w:t>
-      </w:r>
-    </w:p>
-    <w:p>
-      <w:pPr>
-        <w:pStyle w:val="BodyText"/>
-      </w:pPr>
-      <w:r>
-        <w:t xml:space="preserve">Our primary mode of examining interference is to compared the interfocal disatnces (IFDs) (raw and normalized by SC length.)</w:t>
-      </w:r>
-      <w:r>
-        <w:t xml:space="preserve"> </w:t>
-      </w:r>
-      <w:r>
-        <w:t xml:space="preserve">Gamma parameter v has historically been used to charaecterize interference and was calculated using</w:t>
-      </w:r>
-      <w:r>
-        <w:t xml:space="preserve"> </w:t>
-      </w:r>
-      <w:r>
-        <w:t xml:space="preserve">.</w:t>
+        <w:t xml:space="preserve">Using the single bivalent dataset, the within cell distribution of bivalent SC lengths from cells with at least 17 isolated chromosome measures. The longest and shortest 4 to 5 chromosomes within each cell were identified by qualqulating the fourth and second quartille. (these comprised the short and long bivalent datasets).</w:t>
       </w:r>
     </w:p>
     <w:p>
       <w:pPr>
         <w:pStyle w:val="Heading1"/>
       </w:pPr>
-      <w:bookmarkStart w:id="30" w:name="references"/>
-      <w:bookmarkEnd w:id="30"/>
+      <w:bookmarkStart w:id="34" w:name="references"/>
+      <w:bookmarkEnd w:id="34"/>
       <w:r>
         <w:t xml:space="preserve">References</w:t>
       </w:r>
@@ -1904,7 +2173,7 @@
       <w:r>
         <w:t xml:space="preserve"> </w:t>
       </w:r>
-      <w:hyperlink r:id="rId31">
+      <w:hyperlink r:id="rId35">
         <w:r>
           <w:rPr>
             <w:rStyle w:val="Hyperlink"/>
@@ -2047,7 +2316,7 @@
     </w:lvl>
   </w:abstractNum>
   <w:abstractNum w:abstractNumId="990">
-    <w:nsid w:val="9caf5a0d"/>
+    <w:nsid w:val="26682c58"/>
     <w:multiLevelType w:val="multilevel"/>
     <w:lvl w:ilvl="0">
       <w:numFmt w:val="bullet"/>
@@ -2128,7 +2397,7 @@
     </w:lvl>
   </w:abstractNum>
   <w:abstractNum w:abstractNumId="991">
-    <w:nsid w:val="bfdecc7f"/>
+    <w:nsid w:val="196fc412"/>
     <w:multiLevelType w:val="multilevel"/>
     <w:lvl w:ilvl="0">
       <w:numFmt w:val="bullet"/>
@@ -2218,9 +2487,6 @@
     <w:abstractNumId w:val="991"/>
   </w:num>
   <w:num w:numId="1002">
-    <w:abstractNumId w:val="991"/>
-  </w:num>
-  <w:num w:numId="1003">
     <w:abstractNumId w:val="991"/>
   </w:num>
 </w:numbering>

</xml_diff>

<commit_message>
mostly edits to mat methods
</commit_message>
<xml_diff>
--- a/doc/MatMeth.docx
+++ b/doc/MatMeth.docx
@@ -7,7 +7,7 @@
         <w:pStyle w:val="Date"/>
       </w:pPr>
       <w:r>
-        <w:t xml:space="preserve">2020-04-17</w:t>
+        <w:t xml:space="preserve">2020-04-24</w:t>
       </w:r>
     </w:p>
     <w:sdt>
@@ -48,14 +48,6 @@
     </w:p>
     <w:p>
       <w:pPr>
-        <w:pStyle w:val="FirstParagraph"/>
-      </w:pPr>
-      <w:r>
-        <w:t xml:space="preserve">ToDo; Bret’s suggestion for moving thing to Mat and Methods</w:t>
-      </w:r>
-    </w:p>
-    <w:p>
-      <w:pPr>
         <w:pStyle w:val="Heading3"/>
       </w:pPr>
       <w:bookmarkStart w:id="22" w:name="mouse-husbandry"/>
@@ -188,15 +180,7 @@
         <w:t xml:space="preserve">WSB</w:t>
       </w:r>
       <w:r>
-        <w:t xml:space="preserve">).</w:t>
-      </w:r>
-    </w:p>
-    <w:p>
-      <w:pPr>
-        <w:pStyle w:val="BodyText"/>
-      </w:pPr>
-      <w:r>
-        <w:t xml:space="preserve">All mice were housed UW-Madison Biotech and MSC facilities following RARC approved protocols. A breeding colony of wild derived</w:t>
+        <w:t xml:space="preserve">). All mice were housed UW-Madison Biotech and MSC facilities following RARC approved protocols. A breeding colony of wild derived</w:t>
       </w:r>
       <w:r>
         <w:t xml:space="preserve"> </w:t>
@@ -234,7 +218,16 @@
         <w:pStyle w:val="FirstParagraph"/>
       </w:pPr>
       <w:r>
-        <w:t xml:space="preserve">Spermatocyte spreads were collected and perpared as described in</w:t>
+        <w:t xml:space="preserve">The same dry-down spread technique was applied to both spermatocytes and oocytes based on</w:t>
+      </w:r>
+      <w:r>
+        <w:t xml:space="preserve"> </w:t>
+      </w:r>
+      <w:r>
+        <w:t xml:space="preserve">(Peters et al. 1997)</w:t>
+      </w:r>
+      <w:r>
+        <w:t xml:space="preserve">, with adjustment for volumes. Spermatocyte spreads were collected and prepared as described in</w:t>
       </w:r>
       <w:r>
         <w:t xml:space="preserve"> </w:t>
@@ -243,22 +236,7 @@
         <w:t xml:space="preserve">(Peterson, Miller, and Payseur 2019)</w:t>
       </w:r>
       <w:r>
-        <w:t xml:space="preserve"> </w:t>
-      </w:r>
-      <w:r>
-        <w:t xml:space="preserve">. The majority of mice used were between 5 and 12 weeks for MLH1 and juvinille mice (12 to 15 days) for DMC1 spreads. The majority of oocyte tissue was collected from neonate mice between 5 to 48 hours old. Meiocyte spreads were made following</w:t>
-      </w:r>
-      <w:r>
-        <w:t xml:space="preserve"> </w:t>
-      </w:r>
-      <w:r>
-        <w:t xml:space="preserve">(Peters et al. 1997)</w:t>
-      </w:r>
-      <w:r>
-        <w:t xml:space="preserve"> </w:t>
-      </w:r>
-      <w:r>
-        <w:t xml:space="preserve">- and was similar for both gonads – adjusted for volumes. Whole testes and decapsulated overaires were incubated in 3ml or 300ul of hypotonic solution for 45min respectively. After incubation, gonads were transferred to sucrose solution for mastication. 15ul of cell slurry was transferred to 80ul of 2% PFA solution. Cells were fixed in this solution and dried in a humid chamber at room temperature overnight. The next morning, slides were treated with a photoflow wash (Kodak, cite).</w:t>
+        <w:t xml:space="preserve">. The majority of mice used MLH1 quantification were from mice between 5 and 12 weeks, while juvillne mice ageed between 12 to 15 days were used for DMC1 quantification. Both pairs of ovaries were collected from embryo or neonate mice between 16 to 21 embyronic days and 0 to 48 hours old respctively.</w:t>
       </w:r>
     </w:p>
     <w:p>
@@ -266,7 +244,26 @@
         <w:pStyle w:val="BodyText"/>
       </w:pPr>
       <w:r>
-        <w:t xml:space="preserve">We tested for</w:t>
+        <w:t xml:space="preserve">Whole testes and decapsulated overaires were incubated in 3ml or 300ul of hypotonic solution for 45min respectively. Fifteen microliters of cell slurry (masticated gonads) were transferred to 80ul of 2% PFA solution. Cells were fixed in this solution and dried in a humid chamber at room temperature overnight. The following morning, slides were treated with a photoflow wash (Kodak, cite).</w:t>
+      </w:r>
+      <w:r>
+        <w:t xml:space="preserve"> </w:t>
+      </w:r>
+      <w:r>
+        <w:t xml:space="preserve">**slides were stored at -20*C if not stained imeediantly**</w:t>
+      </w:r>
+    </w:p>
+    <w:p>
+      <w:pPr>
+        <w:pStyle w:val="BodyText"/>
+      </w:pPr>
+    </w:p>
+    <w:p>
+      <w:pPr>
+        <w:pStyle w:val="BodyText"/>
+      </w:pPr>
+      <w:r>
+        <w:t xml:space="preserve">The</w:t>
       </w:r>
       <w:r>
         <w:t xml:space="preserve"> </w:t>
@@ -275,13 +272,7 @@
         <w:rPr>
           <w:b/>
         </w:rPr>
-        <w:t xml:space="preserve">effects</w:t>
-      </w:r>
-      <w:r>
-        <w:t xml:space="preserve"> </w:t>
-      </w:r>
-      <w:r>
-        <w:t xml:space="preserve">on mean MLH1 counts per cell; across mouse rooms, ages of mature males – and differnces between embryos and neonates. No effects were found (Supplemental section). (Supplemental table).</w:t>
+        <w:t xml:space="preserve">immunohistochemistry</w:t>
       </w:r>
     </w:p>
     <w:p>
@@ -289,10 +280,28 @@
         <w:pStyle w:val="BodyText"/>
       </w:pPr>
       <w:r>
-        <w:t xml:space="preserve"> </w:t>
-      </w:r>
-      <w:r>
-        <w:t xml:space="preserve">.</w:t>
+        <w:t xml:space="preserve">To visualize the strucutre of meiotic chromosomes we used antibody markers for the centromere (CREST) and lateral element of of the SC (SYCP3). Double strand breaks (DSB) and COs were visualized with DMC1 and MLH1 respectively. The staining protocol was based on that in</w:t>
+      </w:r>
+      <w:r>
+        <w:t xml:space="preserve"> </w:t>
+      </w:r>
+      <w:r>
+        <w:t xml:space="preserve">(Anderson et al. 1999)</w:t>
+      </w:r>
+      <w:r>
+        <w:t xml:space="preserve"> </w:t>
+      </w:r>
+      <w:r>
+        <w:t xml:space="preserve">and</w:t>
+      </w:r>
+      <w:r>
+        <w:t xml:space="preserve"> </w:t>
+      </w:r>
+      <w:r>
+        <w:t xml:space="preserve">(Koehler et al. 2002)</w:t>
+      </w:r>
+      <w:r>
+        <w:t xml:space="preserve">. Antibodies and slide blocking was performed in 1X antibody dilution buffer (ADB) (normal donkey serum (Jackson ImmnuoResearch), 1X PBS, bovine serum albumin (Sigma), Triton X-100 (Sigma) ).</w:t>
       </w:r>
     </w:p>
     <w:p>
@@ -300,81 +309,7 @@
         <w:pStyle w:val="BodyText"/>
       </w:pPr>
       <w:r>
-        <w:rPr>
-          <w:b/>
-        </w:rPr>
-        <w:t xml:space="preserve">Staining / Immunohistochemistry</w:t>
-      </w:r>
-    </w:p>
-    <w:p>
-      <w:pPr>
-        <w:pStyle w:val="BodyText"/>
-      </w:pPr>
-      <w:r>
-        <w:t xml:space="preserve">Meiocyte spreads were incubated with antibody protocol / Immunohistochemistry was based on that in Anderson et al. (1999) and Koehler et al. (2002).</w:t>
-      </w:r>
-    </w:p>
-    <w:p>
-      <w:pPr>
-        <w:pStyle w:val="BodyText"/>
-      </w:pPr>
-      <w:r>
-        <w:t xml:space="preserve">To visualize chromosomes/chromatin in the meiocytes – we used markers for the centromere (CREST) and lateral element of of the SC (SYCP3). Double strand breaks (DSB) and COs were visualized with DMC1 and MLH1 respectively.</w:t>
-      </w:r>
-    </w:p>
-    <w:p>
-      <w:pPr>
-        <w:pStyle w:val="BodyText"/>
-      </w:pPr>
-      <w:r>
-        <w:t xml:space="preserve">Antibodies and slide blocking was performed in 1X antibody dilution buffer (ADB) (normal donkey serum (Jackson ImmnuoResearch), 1X PBS, bovine serum albumin (Sigma), Triton X-100 (Sigma) ).</w:t>
-      </w:r>
-    </w:p>
-    <w:p>
-      <w:pPr>
-        <w:pStyle w:val="BodyText"/>
-      </w:pPr>
-      <w:r>
-        <w:t xml:space="preserve">Each slide was blocked for 30 minutes in ADB incubating with sixty ul of primary antibody master mix (60ul)</w:t>
-      </w:r>
-      <w:r>
-        <w:t xml:space="preserve"> </w:t>
-      </w:r>
-      <w:r>
-        <w:t xml:space="preserve">was in ADB and incubated for 48 hours at 37 degrees. The master mix was made (with a primary with polyclonal anti rabbit anti-MLH1 (Calbiochem; diluted 1:50) or anti rabbit anti-DMC1) – (</w:t>
-      </w:r>
-      <w:r>
-        <w:rPr>
-          <w:b/>
-        </w:rPr>
-        <w:t xml:space="preserve">mix of DMC1</w:t>
-      </w:r>
-      <w:r>
-        <w:t xml:space="preserve">), anti goat polyclonal antibody to SYCP3, (Abcam; diluted 1:50), and anti-human polyclonal antibody to CREST (Antibodies, Inc; diluted 1:200)</w:t>
-      </w:r>
-    </w:p>
-    <w:p>
-      <w:pPr>
-        <w:pStyle w:val="BodyText"/>
-      </w:pPr>
-      <w:r>
-        <w:t xml:space="preserve">Slides were washed twice in 50ml ADB between primary and secondary antibody incubations.</w:t>
-      </w:r>
-    </w:p>
-    <w:p>
-      <w:pPr>
-        <w:pStyle w:val="BodyText"/>
-      </w:pPr>
-      <w:r>
-        <w:t xml:space="preserve">secondary antibodies master mix was made – Slides were incubated overnight at 37 degrees in Alexa Fluor 488 donkey anti-rabbit IgG (Invitrgoen, location; diluted to 1:100) and Coumarin AMCA donkey anti-human IgG (Jackson ImmunoResearch; diluted to 1:200).</w:t>
-      </w:r>
-    </w:p>
-    <w:p>
-      <w:pPr>
-        <w:pStyle w:val="BodyText"/>
-      </w:pPr>
-      <w:r>
-        <w:t xml:space="preserve">Alexa Fluor 568 donkey anti-goat (Invitrogen; diluted 1:100) was incubated at 1:100 for 2 hours at 37 degrees. Slides were washed in 1x PBS, dried, and fixed with Prolong Gold Antifade (Invitrogen) for at least 24 hours. Mice with at least 10 cells with good staining were included in our analysis.</w:t>
+        <w:t xml:space="preserve">Following a 30 minute blocking wash in ABD, each slide was incubated with 60ul of a primary antibody master mix for 48 hours at 37* C. The master mix recipe contained polyclonal anti rabbit anti-MLH1 (Calbiochem; diluted 1:50) or anti rabbit anti-DMC1) (mix of DMC1), anti goat polyclonal anti-SYCP3, (Abcam; diluted 1:50), and anti-human polyclonal antibody to CREST (Antibodies, Inc; diluted 1:200) suspended in ADB. Slides were washed twice in 50ml ADB before the first round of secondary antibody incubation for 12 hours at 37 degrees. Alexa Fluor 488 donkey anti-rabbit IgG (Invitrgoen, location; diluted to 1:100) and Coumarin AMCA donkey anti-human IgG (Jackson ImmunoResearch; diluted to 1:200) were suspended in ADB. The last incubation of Alexa Fluor 568 donkey anti-goat (Invitrogen; diluted 1:100) was incubated at 1:100 for 2 hours at 37 degrees. Slides were fixed with Prolong Gold Antifade (Invitrogen) for 24 hours after a final wash in 1x PBS.</w:t>
       </w:r>
     </w:p>
     <w:p>
@@ -392,55 +327,63 @@
         <w:pStyle w:val="FirstParagraph"/>
       </w:pPr>
       <w:r>
-        <w:t xml:space="preserve">Images of cells were capture using a Zeiss Axioplan 2 microscope with AxioLab camera and Axio Vision software (Zeiss, Cambridge, UK). Preprocessing, including cropping, noise reduction, and histogram adjustments, was performed using Photoshop (v13.0). Image file names were anonymized before manual scoring of MLH1 or DMC1 foci using photoshop (cite).</w:t>
+        <w:t xml:space="preserve">Images were capture using a Zeiss Axioplan 2 microscope with AxioLab camera and Axio Vision software (Zeiss, Cambridge, UK). Preprocessing, including cropping, noise reduction, and histogram adjustments, was performed using Photoshop (v13.0). Image file names were anonymized before manual scoring of MLH1 or DMC1 foci using photoshop.</w:t>
       </w:r>
     </w:p>
     <w:p>
       <w:pPr>
         <w:pStyle w:val="Heading3"/>
       </w:pPr>
-      <w:bookmarkStart w:id="27" w:name="analysis"/>
+      <w:bookmarkStart w:id="27" w:name="statistical-analysis"/>
       <w:bookmarkEnd w:id="27"/>
       <w:r>
-        <w:t xml:space="preserve">Analysis</w:t>
-      </w:r>
-    </w:p>
-    <w:p>
-      <w:pPr>
-        <w:pStyle w:val="Heading3"/>
-      </w:pPr>
-      <w:bookmarkStart w:id="28" w:name="dmc1"/>
-      <w:bookmarkEnd w:id="28"/>
-      <w:r>
+        <w:t xml:space="preserve">Statistical Analysis</w:t>
+      </w:r>
+    </w:p>
+    <w:p>
+      <w:pPr>
+        <w:pStyle w:val="FirstParagraph"/>
+      </w:pPr>
+      <w:r>
+        <w:t xml:space="preserve">We tested for</w:t>
+      </w:r>
+      <w:r>
+        <w:t xml:space="preserve"> </w:t>
+      </w:r>
+      <w:r>
+        <w:rPr>
+          <w:b/>
+        </w:rPr>
+        <w:t xml:space="preserve">effects</w:t>
+      </w:r>
+      <w:r>
+        <w:t xml:space="preserve"> </w:t>
+      </w:r>
+      <w:r>
+        <w:t xml:space="preserve">on mean MLH1 counts per cell; across mulitple mouse rooms, ages of mature males and differnces between embryos and neonates. No effects were found (Supplemental section).</w:t>
+      </w:r>
+    </w:p>
+    <w:p>
+      <w:pPr>
+        <w:pStyle w:val="BodyText"/>
+      </w:pPr>
+      <w:r>
+        <w:t xml:space="preserve">Mean</w:t>
+      </w:r>
+      <w:r>
+        <w:t xml:space="preserve"> </w:t>
+      </w:r>
+      <w:r>
+        <w:rPr>
+          <w:b/>
+        </w:rPr>
         <w:t xml:space="preserve">DMC1</w:t>
       </w:r>
-    </w:p>
-    <w:p>
-      <w:pPr>
-        <w:pStyle w:val="FirstParagraph"/>
-      </w:pPr>
-    </w:p>
-    <w:p>
-      <w:pPr>
-        <w:pStyle w:val="BodyText"/>
-      </w:pPr>
-      <w:r>
-        <w:t xml:space="preserve">SC morphology was used to stage spermatocytes (as zygotene, leptotene, or pachtyene) (following X source). The means of</w:t>
-      </w:r>
-      <w:r>
-        <w:t xml:space="preserve"> </w:t>
-      </w:r>
-      <w:r>
-        <w:rPr>
-          <w:b/>
-        </w:rPr>
-        <w:t xml:space="preserve">DMC1</w:t>
-      </w:r>
-      <w:r>
-        <w:t xml:space="preserve"> </w:t>
-      </w:r>
-      <w:r>
-        <w:t xml:space="preserve">foci per cell from a single mouse from a subset of srains</w:t>
+      <w:r>
+        <w:t xml:space="preserve"> </w:t>
+      </w:r>
+      <w:r>
+        <w:t xml:space="preserve">foci per cell for a single mouse from a subset of srains</w:t>
       </w:r>
       <w:r>
         <w:t xml:space="preserve"> </w:t>
@@ -519,25 +462,15 @@
         <w:t xml:space="preserve"> </w:t>
       </w:r>
       <w:r>
-        <w:t xml:space="preserve">were tested by t-tests.</w:t>
-      </w:r>
-    </w:p>
-    <w:p>
-      <w:pPr>
-        <w:pStyle w:val="Heading3"/>
-      </w:pPr>
-      <w:bookmarkStart w:id="29" w:name="mlh1"/>
-      <w:bookmarkEnd w:id="29"/>
-      <w:r>
-        <w:t xml:space="preserve">MLH1</w:t>
-      </w:r>
-    </w:p>
-    <w:p>
-      <w:pPr>
-        <w:pStyle w:val="FirstParagraph"/>
-      </w:pPr>
-      <w:r>
-        <w:t xml:space="preserve">For</w:t>
+        <w:t xml:space="preserve">was quantified.</w:t>
+      </w:r>
+    </w:p>
+    <w:p>
+      <w:pPr>
+        <w:pStyle w:val="BodyText"/>
+      </w:pPr>
+      <w:r>
+        <w:t xml:space="preserve">SC morphology and CREST/centromere number was used to stage spermatocytes</w:t>
       </w:r>
       <w:r>
         <w:t xml:space="preserve"> </w:t>
@@ -546,13 +479,22 @@
         <w:rPr>
           <w:b/>
         </w:rPr>
-        <w:t xml:space="preserve">MLH1</w:t>
-      </w:r>
-      <w:r>
-        <w:t xml:space="preserve"> </w:t>
-      </w:r>
-      <w:r>
-        <w:t xml:space="preserve">pachytene quantification, cells with a full karyotype (19 acrocentric bivalents and XY for spermatocytes or 20 acrocentric bivalents for oocytes), distinct foci, and intact bivalents were included for quantification. (Quality score 1 to 5 ) based on foci brightness /staining and spreading of bivalents. The distributions of MLH1 counts per cell was assessed for normality (supplemental figure).</w:t>
+        <w:t xml:space="preserve">Certeria for early and late zygotene</w:t>
+      </w:r>
+      <w:r>
+        <w:t xml:space="preserve"> </w:t>
+      </w:r>
+      <w:r>
+        <w:t xml:space="preserve">- (bright staining - )</w:t>
+      </w:r>
+      <w:r>
+        <w:t xml:space="preserve"> </w:t>
+      </w:r>
+      <w:r>
+        <w:t xml:space="preserve">early zygotene defined as seperate centromere pairing – mostly complete axis signal. late zygotene judged as – low degree of centromere pairing – and more homologous pairing (but not fully synapsis). Differences in DMC1 counts per cell were tested by ttests.</w:t>
+      </w:r>
+      <w:r>
+        <w:t xml:space="preserve"> </w:t>
       </w:r>
     </w:p>
     <w:p>
@@ -565,7 +507,16 @@
         <w:pStyle w:val="BodyText"/>
       </w:pPr>
       <w:r>
-        <w:t xml:space="preserve">The use of wild derived inbred strains enabled us to design an utilize a mixed model for our analytical framework. We built our model to predict the strain average MLH1 count per cell. The main effects and their interaction of subspecies and sex were coded as fixed. While, strain (or genetic background) was coded as a random effect to reflect a random sample of natural genetic variation from each subspecies. A strains to have a specific sex effect was also included.</w:t>
+        <w:rPr>
+          <w:b/>
+        </w:rPr>
+        <w:t xml:space="preserve">certeria</w:t>
+      </w:r>
+      <w:r>
+        <w:t xml:space="preserve"> </w:t>
+      </w:r>
+      <w:r>
+        <w:t xml:space="preserve">MLH1 foci were quantified from cells with intact and complete karyotypes (19 acrocentric bivalents and XY for spermatocytes or 20 acrocentric bivalents for oocytes) and distinct MLH1 foci. A quality score, between 1 to 5, was assigned to each cell based on staining quality and general spread of bivalents. With scores of 1 and 2 having the highest quality. Cells and coded as a score of 5 were excluded from the final analysis. The distributions of MLH1 counts per cell was assessed for normality (supplemental figure). MLH1 foci located on the XY in spermatocytes were excluded from this study.</w:t>
       </w:r>
     </w:p>
     <w:p>
@@ -573,39 +524,10 @@
         <w:pStyle w:val="BodyText"/>
       </w:pPr>
       <w:r>
-        <w:t xml:space="preserve">We applied the following models to analze several dependant variables: mouse average mlh1 count per cell, the mouse average of variance in crossover count per cell, mouse mean SC length, mouse mean IFD</w:t>
-      </w:r>
-      <w:r>
-        <w:rPr>
-          <w:vertAlign w:val="superscript"/>
-        </w:rPr>
-        <w:t xml:space="preserve">norm</w:t>
-      </w:r>
-      <w:r>
-        <w:t xml:space="preserve"> </w:t>
-      </w:r>
-      <w:r>
-        <w:t xml:space="preserve">and IFD</w:t>
-      </w:r>
-      <w:r>
-        <w:rPr>
-          <w:vertAlign w:val="superscript"/>
-        </w:rPr>
-        <w:t xml:space="preserve">raw</w:t>
-      </w:r>
-      <w:r>
-        <w:t xml:space="preserve">, and X.</w:t>
-      </w:r>
-    </w:p>
-    <w:p>
-      <w:pPr>
-        <w:pStyle w:val="BodyText"/>
-      </w:pPr>
-      <w:r>
         <w:rPr>
           <w:b/>
         </w:rPr>
-        <w:t xml:space="preserve">M1. Mixed Model</w:t>
+        <w:t xml:space="preserve">M1 Mixed Model</w:t>
       </w:r>
     </w:p>
     <w:p>
@@ -796,7 +718,7 @@
         <w:rPr>
           <w:b/>
         </w:rPr>
-        <w:t xml:space="preserve">M2. Linear Model</w:t>
+        <w:t xml:space="preserve">M2 Linear Model</w:t>
       </w:r>
     </w:p>
     <w:p>
@@ -969,7 +891,7 @@
         <w:rPr>
           <w:b/>
         </w:rPr>
-        <w:t xml:space="preserve">M3. Linear Model</w:t>
+        <w:t xml:space="preserve">M3 Linear Model</w:t>
       </w:r>
     </w:p>
     <w:p>
@@ -1124,7 +1046,7 @@
         <w:rPr>
           <w:b/>
         </w:rPr>
-        <w:t xml:space="preserve">M4. Linear Model</w:t>
+        <w:t xml:space="preserve">M4 Linear Model</w:t>
       </w:r>
     </w:p>
     <w:p>
@@ -1321,373 +1243,10 @@
         <w:pStyle w:val="FirstParagraph"/>
       </w:pPr>
       <w:r>
-        <w:t xml:space="preserve">This model allows us to estimate and test the fixed effects (sex and subsp), and variation in mean MLH1 counts due to strain effect. We use the subspecies term as a way to quantify between group variation (or divergence) and the random strain effect to quantify within group variation (or polymorphism). (in a sex specific manner). From the mixed model the estimates of heterochiasmy (sexual dimorphism) are a combination of subspecies and strain specific sex effects.</w:t>
-      </w:r>
-    </w:p>
-    <w:p>
-      <w:pPr>
-        <w:pStyle w:val="BodyText"/>
-      </w:pPr>
-      <w:r>
-        <w:t xml:space="preserve">We chose to use a</w:t>
-      </w:r>
-      <w:r>
-        <w:t xml:space="preserve"> </w:t>
-      </w:r>
-      <w:r>
         <w:rPr>
           <w:b/>
         </w:rPr>
-        <w:t xml:space="preserve">mixed model framework</w:t>
-      </w:r>
-      <w:r>
-        <w:t xml:space="preserve"> </w:t>
-      </w:r>
-      <w:r>
-        <w:t xml:space="preserve">to interpret the patterns of variation, built using the lmer4 package (cite) in R (v3.5.2)</w:t>
-      </w:r>
-      <w:r>
-        <w:t xml:space="preserve">(Team 2015)</w:t>
-      </w:r>
-      <w:r>
-        <w:t xml:space="preserve">.</w:t>
-      </w:r>
-      <w:r>
-        <w:t xml:space="preserve"> </w:t>
-      </w:r>
-      <w:r>
-        <w:t xml:space="preserve"> </w:t>
-      </w:r>
-    </w:p>
-    <w:p>
-      <w:pPr>
-        <w:pStyle w:val="Heading3"/>
-      </w:pPr>
-      <w:bookmarkStart w:id="30" w:name="single-bivalent-charaecterization"/>
-      <w:bookmarkEnd w:id="30"/>
-      <w:r>
-        <w:t xml:space="preserve">Single bivalent charaecterization</w:t>
-      </w:r>
-    </w:p>
-    <w:p>
-      <w:pPr>
-        <w:pStyle w:val="FirstParagraph"/>
-      </w:pPr>
-    </w:p>
-    <w:p>
-      <w:pPr>
-        <w:pStyle w:val="BodyText"/>
-      </w:pPr>
-      <w:r>
-        <w:t xml:space="preserve">To quantify the SC area of indiviual cells and single chromosomes we applied the approaches discribed in</w:t>
-      </w:r>
-      <w:r>
-        <w:t xml:space="preserve"> </w:t>
-      </w:r>
-      <w:r>
-        <w:t xml:space="preserve">(Wang et al. 2019)</w:t>
-      </w:r>
-      <w:r>
-        <w:t xml:space="preserve"> </w:t>
-      </w:r>
-      <w:r>
-        <w:t xml:space="preserve">and</w:t>
-      </w:r>
-      <w:r>
-        <w:t xml:space="preserve"> </w:t>
-      </w:r>
-      <w:r>
-        <w:t xml:space="preserve">(Peterson, Miller, and Payseur 2019)</w:t>
-      </w:r>
-      <w:r>
-        <w:t xml:space="preserve"> </w:t>
-      </w:r>
-      <w:r>
-        <w:t xml:space="preserve">respectively. Both which apply a</w:t>
-      </w:r>
-      <w:r>
-        <w:t xml:space="preserve"> </w:t>
-      </w:r>
-      <w:r>
-        <w:t xml:space="preserve">‘</w:t>
-      </w:r>
-      <w:r>
-        <w:t xml:space="preserve">skeletonizing</w:t>
-      </w:r>
-      <w:r>
-        <w:t xml:space="preserve">’</w:t>
-      </w:r>
-      <w:r>
-        <w:t xml:space="preserve"> </w:t>
-      </w:r>
-      <w:r>
-        <w:t xml:space="preserve">transformation to the synapsed chromosomes, which transforms the elongatde chromosome space into a single pixel wide</w:t>
-      </w:r>
-      <w:r>
-        <w:t xml:space="preserve"> </w:t>
-      </w:r>
-      <w:r>
-        <w:t xml:space="preserve">‘</w:t>
-      </w:r>
-      <w:r>
-        <w:t xml:space="preserve">trace</w:t>
-      </w:r>
-      <w:r>
-        <w:t xml:space="preserve">’</w:t>
-      </w:r>
-      <w:r>
-        <w:t xml:space="preserve"> </w:t>
-      </w:r>
-      <w:r>
-        <w:t xml:space="preserve">of the originial chromosom shape. Hand measures of SC/pactyene / meiotic chromosomes generated by using ImageJ/Fiji (v1.52)</w:t>
-      </w:r>
-      <w:r>
-        <w:t xml:space="preserve"> </w:t>
-      </w:r>
-      <w:r>
-        <w:t xml:space="preserve">(Schindelin et al. 2012)</w:t>
-      </w:r>
-      <w:r>
-        <w:t xml:space="preserve">.</w:t>
-      </w:r>
-    </w:p>
-    <w:p>
-      <w:pPr>
-        <w:pStyle w:val="Heading5"/>
-      </w:pPr>
-      <w:bookmarkStart w:id="31" w:name="total-sc---wang"/>
-      <w:bookmarkEnd w:id="31"/>
-      <w:r>
-        <w:t xml:space="preserve">total SC - Wang</w:t>
-      </w:r>
-    </w:p>
-    <w:p>
-      <w:pPr>
-        <w:pStyle w:val="FirstParagraph"/>
-      </w:pPr>
-      <w:r>
-        <w:t xml:space="preserve">As an additional metric of chromatin compaction, we computed the total (summed) SC length of all bivalents for single cells, using the image analysis algorithm of</w:t>
-      </w:r>
-      <w:r>
-        <w:t xml:space="preserve"> </w:t>
-      </w:r>
-      <w:r>
-        <w:t xml:space="preserve">(Wang et al. 2019)</w:t>
-      </w:r>
-      <w:r>
-        <w:t xml:space="preserve">. Mouse means were calculated from cell-wide total SC lengths in 2,984 – 2984 out of 3,680 – 3680 cells with MLH1 counts (Figure X). the mouse average total sc was applied to the model framework.</w:t>
-      </w:r>
-      <w:r>
-        <w:t xml:space="preserve"> </w:t>
-      </w:r>
-    </w:p>
-    <w:p>
-      <w:pPr>
-        <w:pStyle w:val="Heading5"/>
-      </w:pPr>
-      <w:bookmarkStart w:id="32" w:name="dnacrossover"/>
-      <w:bookmarkEnd w:id="32"/>
-      <w:r>
-        <w:t xml:space="preserve">DNACrossover</w:t>
-      </w:r>
-    </w:p>
-    <w:p>
-      <w:pPr>
-        <w:pStyle w:val="FirstParagraph"/>
-      </w:pPr>
-      <w:r>
-        <w:t xml:space="preserve">The DNACrossover algorithm is hosted on CyVerse, more detailed description in</w:t>
-      </w:r>
-      <w:r>
-        <w:t xml:space="preserve"> </w:t>
-      </w:r>
-      <w:r>
-        <w:t xml:space="preserve">Peterson, Miller, and Payseur (2019)</w:t>
-      </w:r>
-      <w:r>
-        <w:t xml:space="preserve">. The DNA CrossOver algorithm isolated single chromosomes shapes from an image, in addition to returning the SC length and also measured the location of (green and blue signal along the single SC - reflecting MLH1 foci and cetromere signal respectively).</w:t>
-      </w:r>
-    </w:p>
-    <w:p>
-      <w:pPr>
-        <w:pStyle w:val="BodyText"/>
-      </w:pPr>
-      <w:r>
-        <w:t xml:space="preserve">This algorithm substantially speeds the accurate measurement of bivalents, but has the limitation that not all bivalents per cell can be isolated due to overlapping bivalents. In this dataset, isolation rates per cell range from 0.5076364 – 0.51 (molossinus</w:t>
-      </w:r>
-      <w:r>
-        <w:rPr>
-          <w:vertAlign w:val="superscript"/>
-        </w:rPr>
-        <w:t xml:space="preserve">MSM</w:t>
-      </w:r>
-      <w:r>
-        <w:t xml:space="preserve"> </w:t>
-      </w:r>
-      <w:r>
-        <w:t xml:space="preserve">male) to 0.7158857– 0.72 (musculus</w:t>
-      </w:r>
-      <w:r>
-        <w:rPr>
-          <w:vertAlign w:val="superscript"/>
-        </w:rPr>
-        <w:t xml:space="preserve">KAZ</w:t>
-      </w:r>
-      <w:r>
-        <w:t xml:space="preserve"> </w:t>
-      </w:r>
-      <w:r>
-        <w:t xml:space="preserve">female).</w:t>
-      </w:r>
-    </w:p>
-    <w:p>
-      <w:pPr>
-        <w:pStyle w:val="BodyText"/>
-      </w:pPr>
-      <w:r>
-        <w:rPr>
-          <w:b/>
-        </w:rPr>
-        <w:t xml:space="preserve">curation step</w:t>
-      </w:r>
-      <w:r>
-        <w:t xml:space="preserve"> </w:t>
-      </w:r>
-      <w:r>
-        <w:t xml:space="preserve">From the total set of cell images, 10458 – 10,458 bivalent objects were isolated by the image analysis software. After a human curation step (</w:t>
-      </w:r>
-      <w:r>
-        <w:t xml:space="preserve">(Peterson, Miller, and Payseur 2019)</w:t>
-      </w:r>
-      <w:r>
-        <w:t xml:space="preserve">), 9829 – 9,829 single-bivalent observations remained.</w:t>
-      </w:r>
-    </w:p>
-    <w:p>
-      <w:pPr>
-        <w:pStyle w:val="BodyText"/>
-      </w:pPr>
-      <w:r>
-        <w:t xml:space="preserve">To better understand the whole genome rec landscap – we charecterizaed the number of crossover/MLH1 foci on single chromosomes (from the curated bivalent dataset).</w:t>
-      </w:r>
-    </w:p>
-    <w:p>
-      <w:pPr>
-        <w:pStyle w:val="BodyText"/>
-      </w:pPr>
-      <w:r>
-        <w:t xml:space="preserve">We defined/classified each bivalent into a</w:t>
-      </w:r>
-      <w:r>
-        <w:t xml:space="preserve"> </w:t>
-      </w:r>
-      <w:r>
-        <w:t xml:space="preserve">‘</w:t>
-      </w:r>
-      <w:r>
-        <w:t xml:space="preserve">class</w:t>
-      </w:r>
-      <w:r>
-        <w:t xml:space="preserve">’</w:t>
-      </w:r>
-      <w:r>
-        <w:t xml:space="preserve"> </w:t>
-      </w:r>
-      <w:r>
-        <w:t xml:space="preserve">based on the number of MLH1 foci (range X to X). The</w:t>
-      </w:r>
-      <w:r>
-        <w:t xml:space="preserve"> </w:t>
-      </w:r>
-      <w:r>
-        <w:rPr>
-          <w:b/>
-        </w:rPr>
-        <w:t xml:space="preserve">chromosome class proportions</w:t>
-      </w:r>
-      <w:r>
-        <w:t xml:space="preserve"> </w:t>
-      </w:r>
-      <w:r>
-        <w:t xml:space="preserve">different chromosome classes per strains by sex were tested with chi-sqaure tests with the prop.test function.</w:t>
-      </w:r>
-    </w:p>
-    <w:p>
-      <w:pPr>
-        <w:pStyle w:val="Heading1"/>
-      </w:pPr>
-      <w:bookmarkStart w:id="33" w:name="main-traits"/>
-      <w:bookmarkEnd w:id="33"/>
-      <w:r>
-        <w:t xml:space="preserve">main traits</w:t>
-      </w:r>
-    </w:p>
-    <w:p>
-      <w:pPr>
-        <w:pStyle w:val="FirstParagraph"/>
-      </w:pPr>
-      <w:r>
-        <w:t xml:space="preserve">chrm chrteriztions – SC length (chromatin compaction), foci position(raw and normalized), and interfocal distance,</w:t>
-      </w:r>
-      <w:r>
-        <w:t xml:space="preserve"> </w:t>
-      </w:r>
-      <w:r>
-        <w:t xml:space="preserve">these traits were fit into the main models (as mentioned above) … t.tests were used to test between sexes and groups</w:t>
-      </w:r>
-    </w:p>
-    <w:p>
-      <w:pPr>
-        <w:pStyle w:val="BodyText"/>
-      </w:pPr>
-      <w:r>
-        <w:rPr>
-          <w:b/>
-        </w:rPr>
-        <w:t xml:space="preserve">CO Interferecne</w:t>
-      </w:r>
-      <w:r>
-        <w:t xml:space="preserve"> </w:t>
-      </w:r>
-      <w:r>
-        <w:t xml:space="preserve">– Our primary mode of examining interference is to compared the interfocal disatnces (IFDs) (raw and normalized by SC length.) – Gamma parameter v has historically been used to charaecterize interference and was calculated using</w:t>
-      </w:r>
-      <w:r>
-        <w:t xml:space="preserve"> </w:t>
-      </w:r>
-      <w:r>
-        <w:t xml:space="preserve">.</w:t>
-      </w:r>
-    </w:p>
-    <w:p>
-      <w:pPr>
-        <w:pStyle w:val="BodyText"/>
-      </w:pPr>
-      <w:r>
-        <w:rPr>
-          <w:b/>
-        </w:rPr>
-        <w:t xml:space="preserve">SC Length model</w:t>
-      </w:r>
-    </w:p>
-    <w:p>
-      <w:pPr>
-        <w:numPr>
-          <w:numId w:val="1001"/>
-          <w:ilvl w:val="0"/>
-        </w:numPr>
-      </w:pPr>
-      <w:r>
-        <w:rPr>
-          <w:b/>
-        </w:rPr>
-        <w:t xml:space="preserve">Linear model M1</w:t>
-      </w:r>
-      <w:r>
-        <w:rPr>
-          <w:b/>
-        </w:rPr>
-        <w:t xml:space="preserve"> </w:t>
+        <w:t xml:space="preserve">M4.2 Linear Model</w:t>
       </w:r>
     </w:p>
     <w:p>
@@ -1700,6 +1259,45 @@
         </m:oMathParaPr>
         <m:oMath>
           <m:r>
+            <m:t>s</m:t>
+          </m:r>
+          <m:r>
+            <m:t>e</m:t>
+          </m:r>
+          <m:r>
+            <m:t>x</m:t>
+          </m:r>
+          <m:r>
+            <m:t> </m:t>
+          </m:r>
+          <m:r>
+            <m:t>s</m:t>
+          </m:r>
+          <m:r>
+            <m:t>p</m:t>
+          </m:r>
+          <m:r>
+            <m:t>e</m:t>
+          </m:r>
+          <m:r>
+            <m:t>c</m:t>
+          </m:r>
+          <m:r>
+            <m:t>i</m:t>
+          </m:r>
+          <m:r>
+            <m:t>f</m:t>
+          </m:r>
+          <m:r>
+            <m:t>i</m:t>
+          </m:r>
+          <m:r>
+            <m:t>c</m:t>
+          </m:r>
+          <m:r>
+            <m:t> </m:t>
+          </m:r>
+          <m:r>
             <m:t>m</m:t>
           </m:r>
           <m:r>
@@ -1724,16 +1322,61 @@
             <m:t>v</m:t>
           </m:r>
           <m:r>
+            <m:t>.</m:t>
+          </m:r>
+          <m:r>
+            <m:t> </m:t>
+          </m:r>
+          <m:r>
+            <m:t>d</m:t>
+          </m:r>
+          <m:r>
             <m:t>e</m:t>
           </m:r>
           <m:r>
+            <m:t>p</m:t>
+          </m:r>
+          <m:r>
+            <m:t>e</m:t>
+          </m:r>
+          <m:r>
+            <m:t>n</m:t>
+          </m:r>
+          <m:r>
+            <m:t>d</m:t>
+          </m:r>
+          <m:r>
+            <m:t>a</m:t>
+          </m:r>
+          <m:r>
+            <m:t>n</m:t>
+          </m:r>
+          <m:r>
+            <m:t>t</m:t>
+          </m:r>
+          <m:r>
+            <m:t> </m:t>
+          </m:r>
+          <m:r>
+            <m:t>v</m:t>
+          </m:r>
+          <m:r>
+            <m:t>a</m:t>
+          </m:r>
+          <m:r>
             <m:t>r</m:t>
           </m:r>
           <m:r>
+            <m:t>i</m:t>
+          </m:r>
+          <m:r>
             <m:t>a</m:t>
           </m:r>
           <m:r>
-            <m:t>g</m:t>
+            <m:t>b</m:t>
+          </m:r>
+          <m:r>
+            <m:t>l</m:t>
           </m:r>
           <m:r>
             <m:t>e</m:t>
@@ -1742,48 +1385,6 @@
             <m:t> </m:t>
           </m:r>
           <m:r>
-            <m:t>b</m:t>
-          </m:r>
-          <m:r>
-            <m:t>i</m:t>
-          </m:r>
-          <m:r>
-            <m:t>v</m:t>
-          </m:r>
-          <m:r>
-            <m:t>a</m:t>
-          </m:r>
-          <m:r>
-            <m:t>l</m:t>
-          </m:r>
-          <m:r>
-            <m:t>e</m:t>
-          </m:r>
-          <m:r>
-            <m:t>n</m:t>
-          </m:r>
-          <m:r>
-            <m:t>t</m:t>
-          </m:r>
-          <m:r>
-            <m:t>m</m:t>
-          </m:r>
-          <m:r>
-            <m:t>e</m:t>
-          </m:r>
-          <m:r>
-            <m:t>t</m:t>
-          </m:r>
-          <m:r>
-            <m:t>r</m:t>
-          </m:r>
-          <m:r>
-            <m:t>i</m:t>
-          </m:r>
-          <m:r>
-            <m:t>c</m:t>
-          </m:r>
-          <m:r>
             <m:t> </m:t>
           </m:r>
           <m:r>
@@ -1791,24 +1392,6 @@
           </m:r>
           <m:r>
             <m:t> </m:t>
-          </m:r>
-          <m:r>
-            <m:t>s</m:t>
-          </m:r>
-          <m:r>
-            <m:t>u</m:t>
-          </m:r>
-          <m:r>
-            <m:t>b</m:t>
-          </m:r>
-          <m:r>
-            <m:t>s</m:t>
-          </m:r>
-          <m:r>
-            <m:t>p</m:t>
-          </m:r>
-          <m:r>
-            <m:t>*</m:t>
           </m:r>
           <m:r>
             <m:t>s</m:t>
@@ -1839,162 +1422,202 @@
     </w:p>
     <w:p>
       <w:pPr>
-        <w:numPr>
-          <w:numId w:val="1001"/>
-          <w:ilvl w:val="0"/>
-        </w:numPr>
-      </w:pPr>
+        <w:pStyle w:val="FirstParagraph"/>
+      </w:pPr>
+      <w:r>
+        <w:t xml:space="preserve">Straight forward comparisons of groups (strain, sex) were done through t.tests().</w:t>
+      </w:r>
+    </w:p>
+    <w:p>
+      <w:pPr>
+        <w:pStyle w:val="BodyText"/>
+      </w:pPr>
+      <w:r>
+        <w:t xml:space="preserve">We built the full mixed model (</w:t>
+      </w:r>
       <w:r>
         <w:rPr>
           <w:b/>
         </w:rPr>
-        <w:t xml:space="preserve">Linear model M2</w:t>
+        <w:t xml:space="preserve">M1</w:t>
+      </w:r>
+      <w:r>
+        <w:t xml:space="preserve">) to interpret the patterns of variation using the lmer() from the lmer4 package (cite) in R (v3.5.2)</w:t>
+      </w:r>
+      <w:r>
+        <w:t xml:space="preserve">(Team 2015)</w:t>
+      </w:r>
+      <w:r>
+        <w:t xml:space="preserve">. Strain was coded as a random effect and tested using exactRLRT() to reflect a random sample of natural genetic variation from each subspecies. The main effects, subspecies, strain, and interaction were coded as fixed and tested by a chi-square test comparing the full and reduced models using drop1() and anova().</w:t>
+      </w:r>
+    </w:p>
+    <w:p>
+      <w:pPr>
+        <w:pStyle w:val="BodyText"/>
+      </w:pPr>
+      <w:r>
+        <w:t xml:space="preserve">This model allows us to estimate and test the fixed effects (sex and subsp), and variation in mean MLH1 counts due to strain effect. We use the subspecies term as a way to quantify between group variation (or divergence) and the random strain effect to quantify within group variation (or polymorphism) in a sex specific manner. The remaining general linear models, (</w:t>
       </w:r>
       <w:r>
         <w:rPr>
           <w:b/>
         </w:rPr>
-        <w:t xml:space="preserve"> </w:t>
+        <w:t xml:space="preserve">M2-M3</w:t>
+      </w:r>
+      <w:r>
+        <w:t xml:space="preserve">), were used to follow up on results from the full mixed model. The general linear models,</w:t>
+      </w:r>
+      <w:r>
+        <w:t xml:space="preserve"> </w:t>
+      </w:r>
+      <w:r>
+        <w:rPr>
+          <w:b/>
+        </w:rPr>
+        <w:t xml:space="preserve">M4</w:t>
+      </w:r>
+      <w:r>
+        <w:t xml:space="preserve"> </w:t>
+      </w:r>
+      <w:r>
+        <w:t xml:space="preserve">were used to analyze sex specific data sets.</w:t>
       </w:r>
     </w:p>
     <w:p>
       <w:pPr>
         <w:pStyle w:val="BodyText"/>
       </w:pPr>
-      <m:oMathPara>
-        <m:oMathParaPr>
-          <m:jc m:val="center"/>
-        </m:oMathParaPr>
-        <m:oMath>
-          <m:r>
-            <m:t>m</m:t>
-          </m:r>
-          <m:r>
-            <m:t>o</m:t>
-          </m:r>
-          <m:r>
-            <m:t>u</m:t>
-          </m:r>
-          <m:r>
-            <m:t>s</m:t>
-          </m:r>
-          <m:r>
-            <m:t>e</m:t>
-          </m:r>
-          <m:r>
-            <m:t> </m:t>
-          </m:r>
-          <m:r>
-            <m:t>a</m:t>
-          </m:r>
-          <m:r>
-            <m:t>v</m:t>
-          </m:r>
-          <m:r>
-            <m:t>e</m:t>
-          </m:r>
-          <m:r>
-            <m:t>r</m:t>
-          </m:r>
-          <m:r>
-            <m:t>a</m:t>
-          </m:r>
-          <m:r>
-            <m:t>g</m:t>
-          </m:r>
-          <m:r>
-            <m:t>e</m:t>
-          </m:r>
-          <m:r>
-            <m:t> </m:t>
-          </m:r>
-          <m:r>
-            <m:t>b</m:t>
-          </m:r>
-          <m:r>
-            <m:t>i</m:t>
-          </m:r>
-          <m:r>
-            <m:t>v</m:t>
-          </m:r>
-          <m:r>
-            <m:t>a</m:t>
-          </m:r>
-          <m:r>
-            <m:t>l</m:t>
-          </m:r>
-          <m:r>
-            <m:t>e</m:t>
-          </m:r>
-          <m:r>
-            <m:t>n</m:t>
-          </m:r>
-          <m:r>
-            <m:t>t</m:t>
-          </m:r>
-          <m:r>
-            <m:t>m</m:t>
-          </m:r>
-          <m:r>
-            <m:t>e</m:t>
-          </m:r>
-          <m:r>
-            <m:t>t</m:t>
-          </m:r>
-          <m:r>
-            <m:t>r</m:t>
-          </m:r>
-          <m:r>
-            <m:t>i</m:t>
-          </m:r>
-          <m:r>
-            <m:t>c</m:t>
-          </m:r>
-          <m:r>
-            <m:t> </m:t>
-          </m:r>
-          <m:r>
-            <m:t>=</m:t>
-          </m:r>
-          <m:r>
-            <m:t> </m:t>
-          </m:r>
-          <m:r>
-            <m:t>s</m:t>
-          </m:r>
-          <m:r>
-            <m:t>t</m:t>
-          </m:r>
-          <m:r>
-            <m:t>r</m:t>
-          </m:r>
-          <m:r>
-            <m:t>a</m:t>
-          </m:r>
-          <m:r>
-            <m:t>i</m:t>
-          </m:r>
-          <m:r>
-            <m:t>n</m:t>
-          </m:r>
-          <m:r>
-            <m:t>+</m:t>
-          </m:r>
-          <m:r>
-            <m:t>ε</m:t>
-          </m:r>
-        </m:oMath>
-      </m:oMathPara>
-    </w:p>
-    <w:p>
-      <w:pPr>
-        <w:pStyle w:val="FirstParagraph"/>
-      </w:pPr>
+      <w:r>
+        <w:t xml:space="preserve">Our goal was to design an analytical framework which accounts for the nested nature across categories across all the individual mice (e.g. sex, strain subspecies) and can be applied to multiple (meiotic traits) dependent variables. In addition to the MLH1 count variables for individual mice, mean MLH1 count per cell, variance and coefficient of variance for MLH1 count per cell, we analyzed SC based features: mouse average of total SC per cell, mouse average of single SC length, mouse mean IFD</w:t>
+      </w:r>
+      <w:r>
+        <w:rPr>
+          <w:vertAlign w:val="superscript"/>
+        </w:rPr>
+        <w:t xml:space="preserve">norm</w:t>
+      </w:r>
+      <w:r>
+        <w:t xml:space="preserve"> </w:t>
+      </w:r>
+      <w:r>
+        <w:t xml:space="preserve">and IFD</w:t>
+      </w:r>
+      <w:r>
+        <w:rPr>
+          <w:vertAlign w:val="superscript"/>
+        </w:rPr>
+        <w:t xml:space="preserve">raw</w:t>
+      </w:r>
+      <w:r>
+        <w:t xml:space="preserve"> </w:t>
+      </w:r>
+      <w:r>
+        <w:t xml:space="preserve">for double crossover chromosomes, and the average position of crossover for single crossover bivalents.</w:t>
+      </w:r>
+    </w:p>
+    <w:p>
+      <w:pPr>
+        <w:pStyle w:val="BodyText"/>
+      </w:pPr>
+      <w:r>
+        <w:t xml:space="preserve">These traits were choosen because they are markers of phenomena in the recombinaiton pathway and provide more detailed information about the recombination landscape. In order to examine crossover interference, inter-focal distance (IFD) was measured from the single bivalents containing two crossovers. Normalized measures were calculated by the position divided by the length of the SC for that single bivalent.</w:t>
+      </w:r>
+    </w:p>
+    <w:p>
+      <w:pPr>
+        <w:pStyle w:val="BodyText"/>
+      </w:pPr>
+      <w:r>
+        <w:t xml:space="preserve">To characterize the SC lengths across bivalents, two image analysis algorithms were used to quantify SC area for individual cells</w:t>
+      </w:r>
+      <w:r>
+        <w:t xml:space="preserve"> </w:t>
+      </w:r>
+      <w:r>
+        <w:t xml:space="preserve">(Wang et al. 2019)</w:t>
+      </w:r>
+      <w:r>
+        <w:t xml:space="preserve"> </w:t>
+      </w:r>
+      <w:r>
+        <w:t xml:space="preserve">and for individual bivalents</w:t>
+      </w:r>
+      <w:r>
+        <w:t xml:space="preserve"> </w:t>
+      </w:r>
+      <w:r>
+        <w:t xml:space="preserve">(Peterson, Miller, and Payseur 2019)</w:t>
+      </w:r>
+      <w:r>
+        <w:t xml:space="preserve">. Both apply a</w:t>
+      </w:r>
+      <w:r>
+        <w:t xml:space="preserve"> </w:t>
+      </w:r>
+      <w:r>
+        <w:t xml:space="preserve">‘</w:t>
+      </w:r>
+      <w:r>
+        <w:t xml:space="preserve">skeletonizing</w:t>
+      </w:r>
+      <w:r>
+        <w:t xml:space="preserve">’</w:t>
+      </w:r>
+      <w:r>
+        <w:t xml:space="preserve"> </w:t>
+      </w:r>
+      <w:r>
+        <w:t xml:space="preserve">transformation to the synapsed chromosomes which produces a single pixel wide</w:t>
+      </w:r>
+      <w:r>
+        <w:t xml:space="preserve"> </w:t>
+      </w:r>
+      <w:r>
+        <w:t xml:space="preserve">‘</w:t>
+      </w:r>
+      <w:r>
+        <w:t xml:space="preserve">trace</w:t>
+      </w:r>
+      <w:r>
+        <w:t xml:space="preserve">’</w:t>
+      </w:r>
+      <w:r>
+        <w:t xml:space="preserve"> </w:t>
+      </w:r>
+      <w:r>
+        <w:t xml:space="preserve">of the original chromosome shape. Hand measures of SC/pactyene chromosomes were performed by using ImageJ/Fiji (v1.52)</w:t>
+      </w:r>
+      <w:r>
+        <w:t xml:space="preserve"> </w:t>
+      </w:r>
+      <w:r>
+        <w:t xml:space="preserve">(Schindelin et al. 2012)</w:t>
+      </w:r>
+      <w:r>
+        <w:t xml:space="preserve">.</w:t>
+      </w:r>
+    </w:p>
+    <w:p>
+      <w:pPr>
+        <w:pStyle w:val="BodyText"/>
+      </w:pPr>
+      <w:r>
+        <w:t xml:space="preserve">The</w:t>
+      </w:r>
+      <w:r>
+        <w:t xml:space="preserve"> </w:t>
+      </w:r>
       <w:r>
         <w:rPr>
           <w:b/>
         </w:rPr>
-        <w:t xml:space="preserve">IFD, Interference</w:t>
+        <w:t xml:space="preserve">total SC</w:t>
+      </w:r>
+      <w:r>
+        <w:t xml:space="preserve"> </w:t>
+      </w:r>
+      <w:r>
+        <w:t xml:space="preserve">per cell was quantified from the pachtyene cell images. To remove erroneous SC isolation, outliers were visually assessed at the mouse level and removed from the data set. Mouse means were calculated from cell-wide total SC lengths in 2984 out of 3680 cells with MLH1 counts (Figure X).</w:t>
       </w:r>
     </w:p>
     <w:p>
@@ -2002,13 +1625,7 @@
         <w:pStyle w:val="BodyText"/>
       </w:pPr>
       <w:r>
-        <w:t xml:space="preserve">In order to examine interference, Interfocal distance was measured from the single bivalent data sets.</w:t>
-      </w:r>
-      <w:r>
-        <w:t xml:space="preserve"> </w:t>
-      </w:r>
-      <w:r>
-        <w:t xml:space="preserve">- This metric is closer to measures of interference from linkage maps which are also removed from physical scales in that they measure frequencies of crossovers. Crossover interference is stronger in male specific linkage maps compared to female maps in a variety of species (ref).</w:t>
+        <w:t xml:space="preserve">The</w:t>
       </w:r>
       <w:r>
         <w:t xml:space="preserve"> </w:t>
@@ -2017,14 +1634,74 @@
         <w:rPr>
           <w:b/>
         </w:rPr>
-        <w:t xml:space="preserve">IFD</w:t>
+        <w:t xml:space="preserve">DNA CrossOver</w:t>
+      </w:r>
+      <w:r>
+        <w:t xml:space="preserve"> </w:t>
+      </w:r>
+      <w:r>
+        <w:t xml:space="preserve">algorithm isolates single straightened bivalents/chromosomes shapes from an image, and returns SC length, and location of green and blue signal, reflecting MLH1 foci and cetromere signal respectively. This algorithm substantially speeds the accurate measurement of bivalents, but has the limitation that not all bivalents per cell can be isolated due to overlapping bivalents. In this data set, isolation rates per cell (the number of all bivalents per cell) range from 0.5076364 (molossinus</w:t>
       </w:r>
       <w:r>
         <w:rPr>
           <w:vertAlign w:val="superscript"/>
+        </w:rPr>
+        <w:t xml:space="preserve">MSM</w:t>
+      </w:r>
+      <w:r>
+        <w:t xml:space="preserve"> </w:t>
+      </w:r>
+      <w:r>
+        <w:t xml:space="preserve">male) to 0.7158857 (musculus</w:t>
+      </w:r>
+      <w:r>
+        <w:rPr>
+          <w:vertAlign w:val="superscript"/>
+        </w:rPr>
+        <w:t xml:space="preserve">KAZ</w:t>
+      </w:r>
+      <w:r>
+        <w:t xml:space="preserve"> </w:t>
+      </w:r>
+      <w:r>
+        <w:t xml:space="preserve">female).</w:t>
+      </w:r>
+    </w:p>
+    <w:p>
+      <w:pPr>
+        <w:pStyle w:val="BodyText"/>
+      </w:pPr>
+      <w:r>
+        <w:t xml:space="preserve">A curation step was applied to the total single bivalent data set to remove poor measures from the algorithm. From the total set of cell images, 10458 bivalent objects were isolated by the image analysis software. After a human curation step , 9829 single-bivalent observations remained. The accuracy of the algorithm is high compared to hand measures after this curation step (</w:t>
+      </w:r>
+      <w:r>
+        <w:t xml:space="preserve">(Peterson, Miller, and Payseur 2019)</w:t>
+      </w:r>
+      <w:r>
+        <w:t xml:space="preserve">)).</w:t>
+      </w:r>
+    </w:p>
+    <w:p>
+      <w:pPr>
+        <w:pStyle w:val="BodyText"/>
+      </w:pPr>
+      <w:r>
+        <w:t xml:space="preserve">From the curated single bivalent data set the</w:t>
+      </w:r>
+      <w:r>
+        <w:t xml:space="preserve"> </w:t>
+      </w:r>
+      <w:r>
+        <w:rPr>
           <w:b/>
         </w:rPr>
-        <w:t xml:space="preserve">norm</w:t>
+        <w:t xml:space="preserve">proportions</w:t>
+      </w:r>
+      <w:r>
+        <w:t xml:space="preserve"> </w:t>
+      </w:r>
+      <w:r>
+        <w:t xml:space="preserve">of bivalents by crossover number were quantified and tested by chi-square tests with the prop.test().</w:t>
       </w:r>
     </w:p>
     <w:p>
@@ -2043,7 +1720,7 @@
         <w:pStyle w:val="BodyText"/>
       </w:pPr>
       <w:r>
-        <w:t xml:space="preserve">To account for confounding effects of sex chromosomes from pooled samples of bivalents, we considered a reduced dataset including only bivalents with SC lengths below the 2nd quartile (for SC length) in each cell. This dataset included the four or five shortest bivalents and excluded the X bivalent in oocytes. A total of 678 – 678</w:t>
+        <w:t xml:space="preserve">To account for confounding effects of sex chromosomes from pooled samples of bivalents, we considered a reduced data set including only bivalents with SC lengths below the 2nd quartile in cells with at least 17 of 20 single bivalent measures. The</w:t>
       </w:r>
       <w:r>
         <w:t xml:space="preserve"> </w:t>
@@ -2052,6 +1729,24 @@
         <w:t xml:space="preserve">‘</w:t>
       </w:r>
       <w:r>
+        <w:t xml:space="preserve">short bivalent</w:t>
+      </w:r>
+      <w:r>
+        <w:t xml:space="preserve">’</w:t>
+      </w:r>
+      <w:r>
+        <w:t xml:space="preserve"> </w:t>
+      </w:r>
+      <w:r>
+        <w:t xml:space="preserve">data set included the four or five shortest bivalents, and excluded the X bivalent in oocytes. A total of 678 – 678</w:t>
+      </w:r>
+      <w:r>
+        <w:t xml:space="preserve"> </w:t>
+      </w:r>
+      <w:r>
+        <w:t xml:space="preserve">‘</w:t>
+      </w:r>
+      <w:r>
         <w:t xml:space="preserve">short</w:t>
       </w:r>
       <w:r>
@@ -2061,35 +1756,33 @@
         <w:t xml:space="preserve"> </w:t>
       </w:r>
       <w:r>
-        <w:t xml:space="preserve">bivalents were isolated from 103 – 103 oocytes and 37 – 37 spermatocytes. Although this smaller dataset has decreased power, it offers a more comparable set of single bivalents to compare between the sexes.</w:t>
-      </w:r>
-    </w:p>
-    <w:p>
-      <w:pPr>
-        <w:pStyle w:val="Compact"/>
-        <w:numPr>
-          <w:numId w:val="1002"/>
-          <w:ilvl w:val="0"/>
-        </w:numPr>
-      </w:pPr>
-      <w:r>
-        <w:t xml:space="preserve">The long bivalent and short bivalent data sets were compiled by calculating the 1st and 4th quartille of SC lengths for each cell with at least 16 bivalent measures. Bivalents from each cell were assigned into the long and short bins based on these SC Length cut offs.</w:t>
-      </w:r>
-    </w:p>
-    <w:p>
-      <w:pPr>
-        <w:pStyle w:val="FirstParagraph"/>
-      </w:pPr>
-      <w:r>
-        <w:t xml:space="preserve">Using the single bivalent dataset, the within cell distribution of bivalent SC lengths from cells with at least 17 isolated chromosome measures. The longest and shortest 4 to 5 chromosomes within each cell were identified by qualqulating the fourth and second quartille. (these comprised the short and long bivalent datasets).</w:t>
+        <w:t xml:space="preserve">bivalents were isolated from 103 – 103 oocytes and 37 – 37 spermatocytes. Although this smaller data set has decreased power, it offers a more comparable set of single bivalents to compare between the sexes. A</w:t>
+      </w:r>
+      <w:r>
+        <w:t xml:space="preserve"> </w:t>
+      </w:r>
+      <w:r>
+        <w:t xml:space="preserve">‘</w:t>
+      </w:r>
+      <w:r>
+        <w:t xml:space="preserve">long bivalent</w:t>
+      </w:r>
+      <w:r>
+        <w:t xml:space="preserve">’</w:t>
+      </w:r>
+      <w:r>
+        <w:t xml:space="preserve"> </w:t>
+      </w:r>
+      <w:r>
+        <w:t xml:space="preserve">data set was calculated as above the 4th quartille in SC lengths per cell.</w:t>
       </w:r>
     </w:p>
     <w:p>
       <w:pPr>
         <w:pStyle w:val="Heading1"/>
       </w:pPr>
-      <w:bookmarkStart w:id="34" w:name="references"/>
-      <w:bookmarkEnd w:id="34"/>
+      <w:bookmarkStart w:id="28" w:name="references"/>
+      <w:bookmarkEnd w:id="28"/>
       <w:r>
         <w:t xml:space="preserve">References</w:t>
       </w:r>
@@ -2099,6 +1792,52 @@
         <w:pStyle w:val="Bibliography"/>
       </w:pPr>
       <w:r>
+        <w:t xml:space="preserve">Anderson, Lorinda K, Aaron Reeves, Lisa M Webb, and Terry Ashley. 1999. “Distribution of Crossing over on Mouse Synaptonemal Complexes Using Immunofluorescent Localization of Mlh1 Protein.”</w:t>
+      </w:r>
+      <w:r>
+        <w:t xml:space="preserve"> </w:t>
+      </w:r>
+      <w:r>
+        <w:rPr>
+          <w:i/>
+        </w:rPr>
+        <w:t xml:space="preserve">Genetics</w:t>
+      </w:r>
+      <w:r>
+        <w:t xml:space="preserve"> </w:t>
+      </w:r>
+      <w:r>
+        <w:t xml:space="preserve">151 (4). Genetics Soc America: 1569–79.</w:t>
+      </w:r>
+    </w:p>
+    <w:p>
+      <w:pPr>
+        <w:pStyle w:val="Bibliography"/>
+      </w:pPr>
+      <w:r>
+        <w:t xml:space="preserve">Koehler, Kara E, Jonathan P Cherry, Audrey Lynn, Patricia A Hunt, and Terry J Hassold. 2002. “Genetic Control of Mammalian Meiotic Recombination. I. Variation in Exchange Frequencies Among Males from Inbred Mouse Strains.”</w:t>
+      </w:r>
+      <w:r>
+        <w:t xml:space="preserve"> </w:t>
+      </w:r>
+      <w:r>
+        <w:rPr>
+          <w:i/>
+        </w:rPr>
+        <w:t xml:space="preserve">Genetics</w:t>
+      </w:r>
+      <w:r>
+        <w:t xml:space="preserve"> </w:t>
+      </w:r>
+      <w:r>
+        <w:t xml:space="preserve">162 (1). Genetics Soc America: 297–306.</w:t>
+      </w:r>
+    </w:p>
+    <w:p>
+      <w:pPr>
+        <w:pStyle w:val="Bibliography"/>
+      </w:pPr>
+      <w:r>
         <w:t xml:space="preserve">Peters, Antoine HFM, Annemieke W. Plug, Martine J. van Vugt, and Peter De Boer. 1997. “SHORT COMMUNICATIONS A Drying-down Technique for the Spreading of Mammalian Meiocytes from the Male and Female Germline.”</w:t>
       </w:r>
       <w:r>
@@ -2173,7 +1912,7 @@
       <w:r>
         <w:t xml:space="preserve"> </w:t>
       </w:r>
-      <w:hyperlink r:id="rId35">
+      <w:hyperlink r:id="rId29">
         <w:r>
           <w:rPr>
             <w:rStyle w:val="Hyperlink"/>
@@ -2316,7 +2055,7 @@
     </w:lvl>
   </w:abstractNum>
   <w:abstractNum w:abstractNumId="990">
-    <w:nsid w:val="26682c58"/>
+    <w:nsid w:val="61669ec5"/>
     <w:multiLevelType w:val="multilevel"/>
     <w:lvl w:ilvl="0">
       <w:numFmt w:val="bullet"/>
@@ -2387,87 +2126,6 @@
     <w:lvl w:ilvl="6">
       <w:numFmt w:val="bullet"/>
       <w:lvlText w:val=" "/>
-      <w:lvlJc w:val="left"/>
-      <w:pPr>
-        <w:tabs>
-          <w:tab w:val="num" w:pos="4320"/>
-        </w:tabs>
-        <w:ind w:left="4800" w:hanging="480"/>
-      </w:pPr>
-    </w:lvl>
-  </w:abstractNum>
-  <w:abstractNum w:abstractNumId="991">
-    <w:nsid w:val="196fc412"/>
-    <w:multiLevelType w:val="multilevel"/>
-    <w:lvl w:ilvl="0">
-      <w:numFmt w:val="bullet"/>
-      <w:lvlText w:val="•"/>
-      <w:lvlJc w:val="left"/>
-      <w:pPr>
-        <w:tabs>
-          <w:tab w:val="num" w:pos="0"/>
-        </w:tabs>
-        <w:ind w:left="480" w:hanging="480"/>
-      </w:pPr>
-    </w:lvl>
-    <w:lvl w:ilvl="1">
-      <w:numFmt w:val="bullet"/>
-      <w:lvlText w:val="–"/>
-      <w:lvlJc w:val="left"/>
-      <w:pPr>
-        <w:tabs>
-          <w:tab w:val="num" w:pos="720"/>
-        </w:tabs>
-        <w:ind w:left="1200" w:hanging="480"/>
-      </w:pPr>
-    </w:lvl>
-    <w:lvl w:ilvl="2">
-      <w:numFmt w:val="bullet"/>
-      <w:lvlText w:val="•"/>
-      <w:lvlJc w:val="left"/>
-      <w:pPr>
-        <w:tabs>
-          <w:tab w:val="num" w:pos="1440"/>
-        </w:tabs>
-        <w:ind w:left="1920" w:hanging="480"/>
-      </w:pPr>
-    </w:lvl>
-    <w:lvl w:ilvl="3">
-      <w:numFmt w:val="bullet"/>
-      <w:lvlText w:val="–"/>
-      <w:lvlJc w:val="left"/>
-      <w:pPr>
-        <w:tabs>
-          <w:tab w:val="num" w:pos="2160"/>
-        </w:tabs>
-        <w:ind w:left="2640" w:hanging="480"/>
-      </w:pPr>
-    </w:lvl>
-    <w:lvl w:ilvl="4">
-      <w:numFmt w:val="bullet"/>
-      <w:lvlText w:val="•"/>
-      <w:lvlJc w:val="left"/>
-      <w:pPr>
-        <w:tabs>
-          <w:tab w:val="num" w:pos="2880"/>
-        </w:tabs>
-        <w:ind w:left="3360" w:hanging="480"/>
-      </w:pPr>
-    </w:lvl>
-    <w:lvl w:ilvl="5">
-      <w:numFmt w:val="bullet"/>
-      <w:lvlText w:val="–"/>
-      <w:lvlJc w:val="left"/>
-      <w:pPr>
-        <w:tabs>
-          <w:tab w:val="num" w:pos="3600"/>
-        </w:tabs>
-        <w:ind w:left="4080" w:hanging="480"/>
-      </w:pPr>
-    </w:lvl>
-    <w:lvl w:ilvl="6">
-      <w:numFmt w:val="bullet"/>
-      <w:lvlText w:val="•"/>
       <w:lvlJc w:val="left"/>
       <w:pPr>
         <w:tabs>
@@ -2482,12 +2140,6 @@
   </w:num>
   <w:num w:numId="1000">
     <w:abstractNumId w:val="990"/>
-  </w:num>
-  <w:num w:numId="1001">
-    <w:abstractNumId w:val="991"/>
-  </w:num>
-  <w:num w:numId="1002">
-    <w:abstractNumId w:val="991"/>
   </w:num>
 </w:numbering>
 </file>

</xml_diff>